<commit_message>
fix: update worksheet chapter 5
</commit_message>
<xml_diff>
--- a/Phiếu Học Tập/CSE485-CNW-Chuong5-PHT.docx
+++ b/Phiếu Học Tập/CSE485-CNW-Chuong5-PHT.docx
@@ -1446,7 +1446,14 @@
                                   <w:w w:val="105"/>
                                   <w:sz w:val="20"/>
                                 </w:rPr>
-                                <w:t>|--</w:t>
+                                <w:t>|</w:t>
+                              </w:r>
+                              <w:r>
+                                <w:rPr>
+                                  <w:w w:val="105"/>
+                                  <w:sz w:val="20"/>
+                                </w:rPr>
+                                <w:t>--</w:t>
                               </w:r>
                               <w:r>
                                 <w:rPr>
@@ -1824,7 +1831,14 @@
                             <w:w w:val="105"/>
                             <w:sz w:val="20"/>
                           </w:rPr>
-                          <w:t>|--</w:t>
+                          <w:t>|</w:t>
+                        </w:r>
+                        <w:r>
+                          <w:rPr>
+                            <w:w w:val="105"/>
+                            <w:sz w:val="20"/>
+                          </w:rPr>
+                          <w:t>--</w:t>
                         </w:r>
                         <w:r>
                           <w:rPr>
@@ -2228,7 +2242,7 @@
           </mc:Choice>
           <mc:Fallback>
             <w:pict>
-              <v:group w14:anchorId="0EA0B9AD" id="Group 7" o:spid="_x0000_s1026" style="position:absolute;margin-left:79.2pt;margin-top:146.65pt;width:453pt;height:1.6pt;z-index:-15727616;mso-wrap-distance-left:0;mso-wrap-distance-right:0;mso-position-horizontal-relative:page" coordsize="57531,203" o:gfxdata="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">
+              <v:group w14:anchorId="4F135827" id="Group 7" o:spid="_x0000_s1026" style="position:absolute;margin-left:79.2pt;margin-top:146.65pt;width:453pt;height:1.6pt;z-index:-15727616;mso-wrap-distance-left:0;mso-wrap-distance-right:0;mso-position-horizontal-relative:page" coordsize="57531,203" o:gfxdata="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">
                 <v:shape id="Graphic 8" o:spid="_x0000_s1027" style="position:absolute;width:57531;height:203;visibility:visible;mso-wrap-style:square;v-text-anchor:top" coordsize="5753100,20320" o:gfxdata="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" path="m5753100,12r-3048,l,,,19812r5753100,l5753100,3060r,-1536l5753100,12xe" fillcolor="#a0a0a0" stroked="f">
                   <v:path arrowok="t"/>
                 </v:shape>
@@ -2792,7 +2806,23 @@
           <w:color w:val="FF0000"/>
           <w:lang w:val="en-US"/>
         </w:rPr>
-        <w:t xml:space="preserve">&lt;?php </w:t>
+        <w:t>&lt;?</w:t>
+      </w:r>
+      <w:proofErr w:type="spellStart"/>
+      <w:r>
+        <w:rPr>
+          <w:color w:val="FF0000"/>
+          <w:lang w:val="en-US"/>
+        </w:rPr>
+        <w:t>php</w:t>
+      </w:r>
+      <w:proofErr w:type="spellEnd"/>
+      <w:r>
+        <w:rPr>
+          <w:color w:val="FF0000"/>
+          <w:lang w:val="en-US"/>
+        </w:rPr>
+        <w:t xml:space="preserve"> </w:t>
       </w:r>
     </w:p>
     <w:p>
@@ -2812,7 +2842,119 @@
           <w:color w:val="FF0000"/>
           <w:lang w:val="en-US"/>
         </w:rPr>
-        <w:t xml:space="preserve">// Tệp Model sẽ chứa tất cả logic truy vấn CSDL </w:t>
+        <w:t xml:space="preserve">// </w:t>
+      </w:r>
+      <w:proofErr w:type="spellStart"/>
+      <w:r>
+        <w:rPr>
+          <w:color w:val="FF0000"/>
+          <w:lang w:val="en-US"/>
+        </w:rPr>
+        <w:t>Tệp</w:t>
+      </w:r>
+      <w:proofErr w:type="spellEnd"/>
+      <w:r>
+        <w:rPr>
+          <w:color w:val="FF0000"/>
+          <w:lang w:val="en-US"/>
+        </w:rPr>
+        <w:t xml:space="preserve"> Model </w:t>
+      </w:r>
+      <w:proofErr w:type="spellStart"/>
+      <w:r>
+        <w:rPr>
+          <w:color w:val="FF0000"/>
+          <w:lang w:val="en-US"/>
+        </w:rPr>
+        <w:t>sẽ</w:t>
+      </w:r>
+      <w:proofErr w:type="spellEnd"/>
+      <w:r>
+        <w:rPr>
+          <w:color w:val="FF0000"/>
+          <w:lang w:val="en-US"/>
+        </w:rPr>
+        <w:t xml:space="preserve"> </w:t>
+      </w:r>
+      <w:proofErr w:type="spellStart"/>
+      <w:r>
+        <w:rPr>
+          <w:color w:val="FF0000"/>
+          <w:lang w:val="en-US"/>
+        </w:rPr>
+        <w:t>chứa</w:t>
+      </w:r>
+      <w:proofErr w:type="spellEnd"/>
+      <w:r>
+        <w:rPr>
+          <w:color w:val="FF0000"/>
+          <w:lang w:val="en-US"/>
+        </w:rPr>
+        <w:t xml:space="preserve"> </w:t>
+      </w:r>
+      <w:proofErr w:type="spellStart"/>
+      <w:r>
+        <w:rPr>
+          <w:color w:val="FF0000"/>
+          <w:lang w:val="en-US"/>
+        </w:rPr>
+        <w:t>tất</w:t>
+      </w:r>
+      <w:proofErr w:type="spellEnd"/>
+      <w:r>
+        <w:rPr>
+          <w:color w:val="FF0000"/>
+          <w:lang w:val="en-US"/>
+        </w:rPr>
+        <w:t xml:space="preserve"> </w:t>
+      </w:r>
+      <w:proofErr w:type="spellStart"/>
+      <w:r>
+        <w:rPr>
+          <w:color w:val="FF0000"/>
+          <w:lang w:val="en-US"/>
+        </w:rPr>
+        <w:t>cả</w:t>
+      </w:r>
+      <w:proofErr w:type="spellEnd"/>
+      <w:r>
+        <w:rPr>
+          <w:color w:val="FF0000"/>
+          <w:lang w:val="en-US"/>
+        </w:rPr>
+        <w:t xml:space="preserve"> logic </w:t>
+      </w:r>
+      <w:proofErr w:type="spellStart"/>
+      <w:r>
+        <w:rPr>
+          <w:color w:val="FF0000"/>
+          <w:lang w:val="en-US"/>
+        </w:rPr>
+        <w:t>truy</w:t>
+      </w:r>
+      <w:proofErr w:type="spellEnd"/>
+      <w:r>
+        <w:rPr>
+          <w:color w:val="FF0000"/>
+          <w:lang w:val="en-US"/>
+        </w:rPr>
+        <w:t xml:space="preserve"> </w:t>
+      </w:r>
+      <w:proofErr w:type="spellStart"/>
+      <w:r>
+        <w:rPr>
+          <w:color w:val="FF0000"/>
+          <w:lang w:val="en-US"/>
+        </w:rPr>
+        <w:t>vấn</w:t>
+      </w:r>
+      <w:proofErr w:type="spellEnd"/>
+      <w:r>
+        <w:rPr>
+          <w:color w:val="FF0000"/>
+          <w:lang w:val="en-US"/>
+        </w:rPr>
+        <w:t xml:space="preserve"> CSDL </w:t>
       </w:r>
     </w:p>
     <w:p>
@@ -2832,7 +2974,96 @@
           <w:color w:val="FF0000"/>
           <w:lang w:val="en-US"/>
         </w:rPr>
-        <w:t>// TODO 1: Viết 1 hàm tên là getAllSinhVien()</w:t>
+        <w:t xml:space="preserve">// TODO 1: </w:t>
+      </w:r>
+      <w:proofErr w:type="spellStart"/>
+      <w:r>
+        <w:rPr>
+          <w:color w:val="FF0000"/>
+          <w:lang w:val="en-US"/>
+        </w:rPr>
+        <w:t>Viết</w:t>
+      </w:r>
+      <w:proofErr w:type="spellEnd"/>
+      <w:r>
+        <w:rPr>
+          <w:color w:val="FF0000"/>
+          <w:lang w:val="en-US"/>
+        </w:rPr>
+        <w:t xml:space="preserve"> 1 </w:t>
+      </w:r>
+      <w:proofErr w:type="spellStart"/>
+      <w:r>
+        <w:rPr>
+          <w:color w:val="FF0000"/>
+          <w:lang w:val="en-US"/>
+        </w:rPr>
+        <w:t>hàm</w:t>
+      </w:r>
+      <w:proofErr w:type="spellEnd"/>
+      <w:r>
+        <w:rPr>
+          <w:color w:val="FF0000"/>
+          <w:lang w:val="en-US"/>
+        </w:rPr>
+        <w:t xml:space="preserve"> </w:t>
+      </w:r>
+      <w:proofErr w:type="spellStart"/>
+      <w:r>
+        <w:rPr>
+          <w:color w:val="FF0000"/>
+          <w:lang w:val="en-US"/>
+        </w:rPr>
+        <w:t>tên</w:t>
+      </w:r>
+      <w:proofErr w:type="spellEnd"/>
+      <w:r>
+        <w:rPr>
+          <w:color w:val="FF0000"/>
+          <w:lang w:val="en-US"/>
+        </w:rPr>
+        <w:t xml:space="preserve"> </w:t>
+      </w:r>
+      <w:proofErr w:type="spellStart"/>
+      <w:r>
+        <w:rPr>
+          <w:color w:val="FF0000"/>
+          <w:lang w:val="en-US"/>
+        </w:rPr>
+        <w:t>là</w:t>
+      </w:r>
+      <w:proofErr w:type="spellEnd"/>
+      <w:r>
+        <w:rPr>
+          <w:color w:val="FF0000"/>
+          <w:lang w:val="en-US"/>
+        </w:rPr>
+        <w:t xml:space="preserve"> </w:t>
+      </w:r>
+      <w:proofErr w:type="spellStart"/>
+      <w:proofErr w:type="gramStart"/>
+      <w:r>
+        <w:rPr>
+          <w:color w:val="FF0000"/>
+          <w:lang w:val="en-US"/>
+        </w:rPr>
+        <w:t>getAllSinhVien</w:t>
+      </w:r>
+      <w:proofErr w:type="spellEnd"/>
+      <w:r>
+        <w:rPr>
+          <w:color w:val="FF0000"/>
+          <w:lang w:val="en-US"/>
+        </w:rPr>
+        <w:t>(</w:t>
+      </w:r>
+      <w:proofErr w:type="gramEnd"/>
+      <w:r>
+        <w:rPr>
+          <w:color w:val="FF0000"/>
+          <w:lang w:val="en-US"/>
+        </w:rPr>
+        <w:t>)</w:t>
       </w:r>
     </w:p>
     <w:p>
@@ -2852,7 +3083,39 @@
           <w:color w:val="FF0000"/>
           <w:lang w:val="en-US"/>
         </w:rPr>
-        <w:t xml:space="preserve">function getAllSinhVien($pdo) { </w:t>
+        <w:t xml:space="preserve">function </w:t>
+      </w:r>
+      <w:proofErr w:type="spellStart"/>
+      <w:r>
+        <w:rPr>
+          <w:color w:val="FF0000"/>
+          <w:lang w:val="en-US"/>
+        </w:rPr>
+        <w:t>getAllSinhVien</w:t>
+      </w:r>
+      <w:proofErr w:type="spellEnd"/>
+      <w:r>
+        <w:rPr>
+          <w:color w:val="FF0000"/>
+          <w:lang w:val="en-US"/>
+        </w:rPr>
+        <w:t>($</w:t>
+      </w:r>
+      <w:proofErr w:type="spellStart"/>
+      <w:r>
+        <w:rPr>
+          <w:color w:val="FF0000"/>
+          <w:lang w:val="en-US"/>
+        </w:rPr>
+        <w:t>pdo</w:t>
+      </w:r>
+      <w:proofErr w:type="spellEnd"/>
+      <w:r>
+        <w:rPr>
+          <w:color w:val="FF0000"/>
+          <w:lang w:val="en-US"/>
+        </w:rPr>
+        <w:t xml:space="preserve">) { </w:t>
       </w:r>
     </w:p>
     <w:p>
@@ -2872,7 +3135,48 @@
           <w:color w:val="FF0000"/>
           <w:lang w:val="en-US"/>
         </w:rPr>
-        <w:t xml:space="preserve">    $sql = "SELECT * FROM sinhvien"; </w:t>
+        <w:t xml:space="preserve">    $</w:t>
+      </w:r>
+      <w:proofErr w:type="spellStart"/>
+      <w:r>
+        <w:rPr>
+          <w:color w:val="FF0000"/>
+          <w:lang w:val="en-US"/>
+        </w:rPr>
+        <w:t>sql</w:t>
+      </w:r>
+      <w:proofErr w:type="spellEnd"/>
+      <w:r>
+        <w:rPr>
+          <w:color w:val="FF0000"/>
+          <w:lang w:val="en-US"/>
+        </w:rPr>
+        <w:t xml:space="preserve"> = "SELECT * FROM </w:t>
+      </w:r>
+      <w:proofErr w:type="spellStart"/>
+      <w:r>
+        <w:rPr>
+          <w:color w:val="FF0000"/>
+          <w:lang w:val="en-US"/>
+        </w:rPr>
+        <w:t>sinhvien</w:t>
+      </w:r>
+      <w:proofErr w:type="spellEnd"/>
+      <w:proofErr w:type="gramStart"/>
+      <w:r>
+        <w:rPr>
+          <w:color w:val="FF0000"/>
+          <w:lang w:val="en-US"/>
+        </w:rPr>
+        <w:t>";</w:t>
+      </w:r>
+      <w:proofErr w:type="gramEnd"/>
+      <w:r>
+        <w:rPr>
+          <w:color w:val="FF0000"/>
+          <w:lang w:val="en-US"/>
+        </w:rPr>
+        <w:t xml:space="preserve"> </w:t>
       </w:r>
     </w:p>
     <w:p>
@@ -2892,7 +3196,64 @@
           <w:color w:val="FF0000"/>
           <w:lang w:val="en-US"/>
         </w:rPr>
-        <w:t xml:space="preserve">    $stmt = $pdo-&gt;query($sql); </w:t>
+        <w:t xml:space="preserve">    $</w:t>
+      </w:r>
+      <w:proofErr w:type="spellStart"/>
+      <w:r>
+        <w:rPr>
+          <w:color w:val="FF0000"/>
+          <w:lang w:val="en-US"/>
+        </w:rPr>
+        <w:t>stmt</w:t>
+      </w:r>
+      <w:proofErr w:type="spellEnd"/>
+      <w:r>
+        <w:rPr>
+          <w:color w:val="FF0000"/>
+          <w:lang w:val="en-US"/>
+        </w:rPr>
+        <w:t xml:space="preserve"> = $</w:t>
+      </w:r>
+      <w:proofErr w:type="spellStart"/>
+      <w:r>
+        <w:rPr>
+          <w:color w:val="FF0000"/>
+          <w:lang w:val="en-US"/>
+        </w:rPr>
+        <w:t>pdo</w:t>
+      </w:r>
+      <w:proofErr w:type="spellEnd"/>
+      <w:r>
+        <w:rPr>
+          <w:color w:val="FF0000"/>
+          <w:lang w:val="en-US"/>
+        </w:rPr>
+        <w:t>-&gt;query($</w:t>
+      </w:r>
+      <w:proofErr w:type="spellStart"/>
+      <w:r>
+        <w:rPr>
+          <w:color w:val="FF0000"/>
+          <w:lang w:val="en-US"/>
+        </w:rPr>
+        <w:t>sql</w:t>
+      </w:r>
+      <w:proofErr w:type="spellEnd"/>
+      <w:proofErr w:type="gramStart"/>
+      <w:r>
+        <w:rPr>
+          <w:color w:val="FF0000"/>
+          <w:lang w:val="en-US"/>
+        </w:rPr>
+        <w:t>);</w:t>
+      </w:r>
+      <w:proofErr w:type="gramEnd"/>
+      <w:r>
+        <w:rPr>
+          <w:color w:val="FF0000"/>
+          <w:lang w:val="en-US"/>
+        </w:rPr>
+        <w:t xml:space="preserve"> </w:t>
       </w:r>
     </w:p>
     <w:p>
@@ -2912,7 +3273,48 @@
           <w:color w:val="FF0000"/>
           <w:lang w:val="en-US"/>
         </w:rPr>
-        <w:t xml:space="preserve">    return $stmt-&gt;fetchAll(PDO::FETCH_ASSOC); </w:t>
+        <w:t xml:space="preserve">    return $</w:t>
+      </w:r>
+      <w:proofErr w:type="spellStart"/>
+      <w:r>
+        <w:rPr>
+          <w:color w:val="FF0000"/>
+          <w:lang w:val="en-US"/>
+        </w:rPr>
+        <w:t>stmt</w:t>
+      </w:r>
+      <w:proofErr w:type="spellEnd"/>
+      <w:r>
+        <w:rPr>
+          <w:color w:val="FF0000"/>
+          <w:lang w:val="en-US"/>
+        </w:rPr>
+        <w:t>-&gt;</w:t>
+      </w:r>
+      <w:proofErr w:type="spellStart"/>
+      <w:proofErr w:type="gramStart"/>
+      <w:r>
+        <w:rPr>
+          <w:color w:val="FF0000"/>
+          <w:lang w:val="en-US"/>
+        </w:rPr>
+        <w:t>fetchAll</w:t>
+      </w:r>
+      <w:proofErr w:type="spellEnd"/>
+      <w:r>
+        <w:rPr>
+          <w:color w:val="FF0000"/>
+          <w:lang w:val="en-US"/>
+        </w:rPr>
+        <w:t>(</w:t>
+      </w:r>
+      <w:proofErr w:type="gramEnd"/>
+      <w:r>
+        <w:rPr>
+          <w:color w:val="FF0000"/>
+          <w:lang w:val="en-US"/>
+        </w:rPr>
+        <w:t xml:space="preserve">PDO::FETCH_ASSOC); </w:t>
       </w:r>
     </w:p>
     <w:p>
@@ -2952,7 +3354,96 @@
           <w:color w:val="FF0000"/>
           <w:lang w:val="en-US"/>
         </w:rPr>
-        <w:t xml:space="preserve">// TODO 2: Viết 1 hàm tên là addSinhVien() </w:t>
+        <w:t xml:space="preserve">// TODO 2: </w:t>
+      </w:r>
+      <w:proofErr w:type="spellStart"/>
+      <w:r>
+        <w:rPr>
+          <w:color w:val="FF0000"/>
+          <w:lang w:val="en-US"/>
+        </w:rPr>
+        <w:t>Viết</w:t>
+      </w:r>
+      <w:proofErr w:type="spellEnd"/>
+      <w:r>
+        <w:rPr>
+          <w:color w:val="FF0000"/>
+          <w:lang w:val="en-US"/>
+        </w:rPr>
+        <w:t xml:space="preserve"> 1 </w:t>
+      </w:r>
+      <w:proofErr w:type="spellStart"/>
+      <w:r>
+        <w:rPr>
+          <w:color w:val="FF0000"/>
+          <w:lang w:val="en-US"/>
+        </w:rPr>
+        <w:t>hàm</w:t>
+      </w:r>
+      <w:proofErr w:type="spellEnd"/>
+      <w:r>
+        <w:rPr>
+          <w:color w:val="FF0000"/>
+          <w:lang w:val="en-US"/>
+        </w:rPr>
+        <w:t xml:space="preserve"> </w:t>
+      </w:r>
+      <w:proofErr w:type="spellStart"/>
+      <w:r>
+        <w:rPr>
+          <w:color w:val="FF0000"/>
+          <w:lang w:val="en-US"/>
+        </w:rPr>
+        <w:t>tên</w:t>
+      </w:r>
+      <w:proofErr w:type="spellEnd"/>
+      <w:r>
+        <w:rPr>
+          <w:color w:val="FF0000"/>
+          <w:lang w:val="en-US"/>
+        </w:rPr>
+        <w:t xml:space="preserve"> </w:t>
+      </w:r>
+      <w:proofErr w:type="spellStart"/>
+      <w:r>
+        <w:rPr>
+          <w:color w:val="FF0000"/>
+          <w:lang w:val="en-US"/>
+        </w:rPr>
+        <w:t>là</w:t>
+      </w:r>
+      <w:proofErr w:type="spellEnd"/>
+      <w:r>
+        <w:rPr>
+          <w:color w:val="FF0000"/>
+          <w:lang w:val="en-US"/>
+        </w:rPr>
+        <w:t xml:space="preserve"> </w:t>
+      </w:r>
+      <w:proofErr w:type="spellStart"/>
+      <w:proofErr w:type="gramStart"/>
+      <w:r>
+        <w:rPr>
+          <w:color w:val="FF0000"/>
+          <w:lang w:val="en-US"/>
+        </w:rPr>
+        <w:t>addSinhVien</w:t>
+      </w:r>
+      <w:proofErr w:type="spellEnd"/>
+      <w:r>
+        <w:rPr>
+          <w:color w:val="FF0000"/>
+          <w:lang w:val="en-US"/>
+        </w:rPr>
+        <w:t>(</w:t>
+      </w:r>
+      <w:proofErr w:type="gramEnd"/>
+      <w:r>
+        <w:rPr>
+          <w:color w:val="FF0000"/>
+          <w:lang w:val="en-US"/>
+        </w:rPr>
+        <w:t xml:space="preserve">) </w:t>
       </w:r>
     </w:p>
     <w:p>
@@ -2972,7 +3463,48 @@
           <w:color w:val="FF0000"/>
           <w:lang w:val="en-US"/>
         </w:rPr>
-        <w:t xml:space="preserve">function addSinhVien($pdo, $ten, $email) { </w:t>
+        <w:t xml:space="preserve">function </w:t>
+      </w:r>
+      <w:proofErr w:type="spellStart"/>
+      <w:proofErr w:type="gramStart"/>
+      <w:r>
+        <w:rPr>
+          <w:color w:val="FF0000"/>
+          <w:lang w:val="en-US"/>
+        </w:rPr>
+        <w:t>addSinhVien</w:t>
+      </w:r>
+      <w:proofErr w:type="spellEnd"/>
+      <w:r>
+        <w:rPr>
+          <w:color w:val="FF0000"/>
+          <w:lang w:val="en-US"/>
+        </w:rPr>
+        <w:t>(</w:t>
+      </w:r>
+      <w:proofErr w:type="gramEnd"/>
+      <w:r>
+        <w:rPr>
+          <w:color w:val="FF0000"/>
+          <w:lang w:val="en-US"/>
+        </w:rPr>
+        <w:t>$</w:t>
+      </w:r>
+      <w:proofErr w:type="spellStart"/>
+      <w:r>
+        <w:rPr>
+          <w:color w:val="FF0000"/>
+          <w:lang w:val="en-US"/>
+        </w:rPr>
+        <w:t>pdo</w:t>
+      </w:r>
+      <w:proofErr w:type="spellEnd"/>
+      <w:r>
+        <w:rPr>
+          <w:color w:val="FF0000"/>
+          <w:lang w:val="en-US"/>
+        </w:rPr>
+        <w:t xml:space="preserve">, $ten, $email) { </w:t>
       </w:r>
     </w:p>
     <w:p>
@@ -2992,7 +3524,71 @@
           <w:color w:val="FF0000"/>
           <w:lang w:val="en-US"/>
         </w:rPr>
-        <w:t xml:space="preserve">    $sql = "INSERT INTO sinhvien (ten_sinh_vien, email) VALUES (?, ?)"; </w:t>
+        <w:t xml:space="preserve">    $</w:t>
+      </w:r>
+      <w:proofErr w:type="spellStart"/>
+      <w:r>
+        <w:rPr>
+          <w:color w:val="FF0000"/>
+          <w:lang w:val="en-US"/>
+        </w:rPr>
+        <w:t>sql</w:t>
+      </w:r>
+      <w:proofErr w:type="spellEnd"/>
+      <w:r>
+        <w:rPr>
+          <w:color w:val="FF0000"/>
+          <w:lang w:val="en-US"/>
+        </w:rPr>
+        <w:t xml:space="preserve"> = "INSERT INTO </w:t>
+      </w:r>
+      <w:proofErr w:type="spellStart"/>
+      <w:r>
+        <w:rPr>
+          <w:color w:val="FF0000"/>
+          <w:lang w:val="en-US"/>
+        </w:rPr>
+        <w:t>sinhvien</w:t>
+      </w:r>
+      <w:proofErr w:type="spellEnd"/>
+      <w:r>
+        <w:rPr>
+          <w:color w:val="FF0000"/>
+          <w:lang w:val="en-US"/>
+        </w:rPr>
+        <w:t xml:space="preserve"> (</w:t>
+      </w:r>
+      <w:proofErr w:type="spellStart"/>
+      <w:r>
+        <w:rPr>
+          <w:color w:val="FF0000"/>
+          <w:lang w:val="en-US"/>
+        </w:rPr>
+        <w:t>ten_sinh_vien</w:t>
+      </w:r>
+      <w:proofErr w:type="spellEnd"/>
+      <w:r>
+        <w:rPr>
+          <w:color w:val="FF0000"/>
+          <w:lang w:val="en-US"/>
+        </w:rPr>
+        <w:t xml:space="preserve">, email) VALUES </w:t>
+      </w:r>
+      <w:proofErr w:type="gramStart"/>
+      <w:r>
+        <w:rPr>
+          <w:color w:val="FF0000"/>
+          <w:lang w:val="en-US"/>
+        </w:rPr>
+        <w:t>(?,</w:t>
+      </w:r>
+      <w:proofErr w:type="gramEnd"/>
+      <w:r>
+        <w:rPr>
+          <w:color w:val="FF0000"/>
+          <w:lang w:val="en-US"/>
+        </w:rPr>
+        <w:t xml:space="preserve"> ?)"; </w:t>
       </w:r>
     </w:p>
     <w:p>
@@ -3012,7 +3608,64 @@
           <w:color w:val="FF0000"/>
           <w:lang w:val="en-US"/>
         </w:rPr>
-        <w:t xml:space="preserve">    $stmt = $pdo-&gt;prepare($sql); </w:t>
+        <w:t xml:space="preserve">    $</w:t>
+      </w:r>
+      <w:proofErr w:type="spellStart"/>
+      <w:r>
+        <w:rPr>
+          <w:color w:val="FF0000"/>
+          <w:lang w:val="en-US"/>
+        </w:rPr>
+        <w:t>stmt</w:t>
+      </w:r>
+      <w:proofErr w:type="spellEnd"/>
+      <w:r>
+        <w:rPr>
+          <w:color w:val="FF0000"/>
+          <w:lang w:val="en-US"/>
+        </w:rPr>
+        <w:t xml:space="preserve"> = $</w:t>
+      </w:r>
+      <w:proofErr w:type="spellStart"/>
+      <w:r>
+        <w:rPr>
+          <w:color w:val="FF0000"/>
+          <w:lang w:val="en-US"/>
+        </w:rPr>
+        <w:t>pdo</w:t>
+      </w:r>
+      <w:proofErr w:type="spellEnd"/>
+      <w:r>
+        <w:rPr>
+          <w:color w:val="FF0000"/>
+          <w:lang w:val="en-US"/>
+        </w:rPr>
+        <w:t>-&gt;prepare($</w:t>
+      </w:r>
+      <w:proofErr w:type="spellStart"/>
+      <w:r>
+        <w:rPr>
+          <w:color w:val="FF0000"/>
+          <w:lang w:val="en-US"/>
+        </w:rPr>
+        <w:t>sql</w:t>
+      </w:r>
+      <w:proofErr w:type="spellEnd"/>
+      <w:proofErr w:type="gramStart"/>
+      <w:r>
+        <w:rPr>
+          <w:color w:val="FF0000"/>
+          <w:lang w:val="en-US"/>
+        </w:rPr>
+        <w:t>);</w:t>
+      </w:r>
+      <w:proofErr w:type="gramEnd"/>
+      <w:r>
+        <w:rPr>
+          <w:color w:val="FF0000"/>
+          <w:lang w:val="en-US"/>
+        </w:rPr>
+        <w:t xml:space="preserve"> </w:t>
       </w:r>
     </w:p>
     <w:p>
@@ -3032,7 +3685,39 @@
           <w:color w:val="FF0000"/>
           <w:lang w:val="en-US"/>
         </w:rPr>
-        <w:t xml:space="preserve">    $stmt-&gt;execute([$ten, $email]); </w:t>
+        <w:t xml:space="preserve">    $</w:t>
+      </w:r>
+      <w:proofErr w:type="spellStart"/>
+      <w:r>
+        <w:rPr>
+          <w:color w:val="FF0000"/>
+          <w:lang w:val="en-US"/>
+        </w:rPr>
+        <w:t>stmt</w:t>
+      </w:r>
+      <w:proofErr w:type="spellEnd"/>
+      <w:r>
+        <w:rPr>
+          <w:color w:val="FF0000"/>
+          <w:lang w:val="en-US"/>
+        </w:rPr>
+        <w:t>-&gt;</w:t>
+      </w:r>
+      <w:proofErr w:type="gramStart"/>
+      <w:r>
+        <w:rPr>
+          <w:color w:val="FF0000"/>
+          <w:lang w:val="en-US"/>
+        </w:rPr>
+        <w:t>execute(</w:t>
+      </w:r>
+      <w:proofErr w:type="gramEnd"/>
+      <w:r>
+        <w:rPr>
+          <w:color w:val="FF0000"/>
+          <w:lang w:val="en-US"/>
+        </w:rPr>
+        <w:t xml:space="preserve">[$ten, $email]); </w:t>
       </w:r>
     </w:p>
     <w:p>
@@ -3112,8 +3797,17 @@
           <w:color w:val="FF0000"/>
           <w:lang w:val="en-US"/>
         </w:rPr>
-        <w:t xml:space="preserve">&lt;?php </w:t>
-      </w:r>
+        <w:t>&lt;?</w:t>
+      </w:r>
+      <w:proofErr w:type="spellStart"/>
+      <w:r>
+        <w:rPr>
+          <w:color w:val="FF0000"/>
+          <w:lang w:val="en-US"/>
+        </w:rPr>
+        <w:t>php</w:t>
+      </w:r>
+      <w:proofErr w:type="spellEnd"/>
     </w:p>
     <w:p>
       <w:pPr>
@@ -3131,7 +3825,87 @@
           <w:color w:val="FF0000"/>
           <w:lang w:val="en-US"/>
         </w:rPr>
-        <w:t xml:space="preserve">// Tệp View CHỈ chứa HTML và logic hiển thị (echo, foreach) </w:t>
+        <w:t xml:space="preserve">// </w:t>
+      </w:r>
+      <w:proofErr w:type="spellStart"/>
+      <w:r>
+        <w:rPr>
+          <w:color w:val="FF0000"/>
+          <w:lang w:val="en-US"/>
+        </w:rPr>
+        <w:t>Tệp</w:t>
+      </w:r>
+      <w:proofErr w:type="spellEnd"/>
+      <w:r>
+        <w:rPr>
+          <w:color w:val="FF0000"/>
+          <w:lang w:val="en-US"/>
+        </w:rPr>
+        <w:t xml:space="preserve"> View CHỈ </w:t>
+      </w:r>
+      <w:proofErr w:type="spellStart"/>
+      <w:r>
+        <w:rPr>
+          <w:color w:val="FF0000"/>
+          <w:lang w:val="en-US"/>
+        </w:rPr>
+        <w:t>chứa</w:t>
+      </w:r>
+      <w:proofErr w:type="spellEnd"/>
+      <w:r>
+        <w:rPr>
+          <w:color w:val="FF0000"/>
+          <w:lang w:val="en-US"/>
+        </w:rPr>
+        <w:t xml:space="preserve"> HTML </w:t>
+      </w:r>
+      <w:proofErr w:type="spellStart"/>
+      <w:r>
+        <w:rPr>
+          <w:color w:val="FF0000"/>
+          <w:lang w:val="en-US"/>
+        </w:rPr>
+        <w:t>và</w:t>
+      </w:r>
+      <w:proofErr w:type="spellEnd"/>
+      <w:r>
+        <w:rPr>
+          <w:color w:val="FF0000"/>
+          <w:lang w:val="en-US"/>
+        </w:rPr>
+        <w:t xml:space="preserve"> logic </w:t>
+      </w:r>
+      <w:proofErr w:type="spellStart"/>
+      <w:r>
+        <w:rPr>
+          <w:color w:val="FF0000"/>
+          <w:lang w:val="en-US"/>
+        </w:rPr>
+        <w:t>hiển</w:t>
+      </w:r>
+      <w:proofErr w:type="spellEnd"/>
+      <w:r>
+        <w:rPr>
+          <w:color w:val="FF0000"/>
+          <w:lang w:val="en-US"/>
+        </w:rPr>
+        <w:t xml:space="preserve"> </w:t>
+      </w:r>
+      <w:proofErr w:type="spellStart"/>
+      <w:r>
+        <w:rPr>
+          <w:color w:val="FF0000"/>
+          <w:lang w:val="en-US"/>
+        </w:rPr>
+        <w:t>thị</w:t>
+      </w:r>
+      <w:proofErr w:type="spellEnd"/>
+      <w:r>
+        <w:rPr>
+          <w:color w:val="FF0000"/>
+          <w:lang w:val="en-US"/>
+        </w:rPr>
+        <w:t xml:space="preserve"> (echo, foreach) </w:t>
       </w:r>
     </w:p>
     <w:p>
@@ -3150,7 +3924,71 @@
           <w:color w:val="FF0000"/>
           <w:lang w:val="en-US"/>
         </w:rPr>
-        <w:t xml:space="preserve">// Tệp View KHÔNG chứa câu lệnh SQL </w:t>
+        <w:t xml:space="preserve">// </w:t>
+      </w:r>
+      <w:proofErr w:type="spellStart"/>
+      <w:r>
+        <w:rPr>
+          <w:color w:val="FF0000"/>
+          <w:lang w:val="en-US"/>
+        </w:rPr>
+        <w:t>Tệp</w:t>
+      </w:r>
+      <w:proofErr w:type="spellEnd"/>
+      <w:r>
+        <w:rPr>
+          <w:color w:val="FF0000"/>
+          <w:lang w:val="en-US"/>
+        </w:rPr>
+        <w:t xml:space="preserve"> View KHÔNG </w:t>
+      </w:r>
+      <w:proofErr w:type="spellStart"/>
+      <w:r>
+        <w:rPr>
+          <w:color w:val="FF0000"/>
+          <w:lang w:val="en-US"/>
+        </w:rPr>
+        <w:t>chứa</w:t>
+      </w:r>
+      <w:proofErr w:type="spellEnd"/>
+      <w:r>
+        <w:rPr>
+          <w:color w:val="FF0000"/>
+          <w:lang w:val="en-US"/>
+        </w:rPr>
+        <w:t xml:space="preserve"> </w:t>
+      </w:r>
+      <w:proofErr w:type="spellStart"/>
+      <w:r>
+        <w:rPr>
+          <w:color w:val="FF0000"/>
+          <w:lang w:val="en-US"/>
+        </w:rPr>
+        <w:t>câu</w:t>
+      </w:r>
+      <w:proofErr w:type="spellEnd"/>
+      <w:r>
+        <w:rPr>
+          <w:color w:val="FF0000"/>
+          <w:lang w:val="en-US"/>
+        </w:rPr>
+        <w:t xml:space="preserve"> </w:t>
+      </w:r>
+      <w:proofErr w:type="spellStart"/>
+      <w:r>
+        <w:rPr>
+          <w:color w:val="FF0000"/>
+          <w:lang w:val="en-US"/>
+        </w:rPr>
+        <w:t>lệnh</w:t>
+      </w:r>
+      <w:proofErr w:type="spellEnd"/>
+      <w:r>
+        <w:rPr>
+          <w:color w:val="FF0000"/>
+          <w:lang w:val="en-US"/>
+        </w:rPr>
+        <w:t xml:space="preserve"> SQL </w:t>
       </w:r>
     </w:p>
     <w:p>
@@ -3169,7 +4007,7 @@
           <w:color w:val="FF0000"/>
           <w:lang w:val="en-US"/>
         </w:rPr>
-        <w:t xml:space="preserve">?&gt; </w:t>
+        <w:t>?&gt;</w:t>
       </w:r>
     </w:p>
     <w:p>
@@ -3188,7 +4026,7 @@
           <w:color w:val="FF0000"/>
           <w:lang w:val="en-US"/>
         </w:rPr>
-        <w:t xml:space="preserve">&lt;!DOCTYPE html&gt; </w:t>
+        <w:t>&lt;!DOCTYPE html&gt;</w:t>
       </w:r>
     </w:p>
     <w:p>
@@ -3207,7 +4045,7 @@
           <w:color w:val="FF0000"/>
           <w:lang w:val="en-US"/>
         </w:rPr>
-        <w:t xml:space="preserve">&lt;html lang="vi"&gt; </w:t>
+        <w:t>&lt;html lang="vi"&gt;</w:t>
       </w:r>
     </w:p>
     <w:p>
@@ -3221,13 +4059,6 @@
           <w:lang w:val="en-US"/>
         </w:rPr>
       </w:pPr>
-      <w:r>
-        <w:rPr>
-          <w:color w:val="FF0000"/>
-          <w:lang w:val="en-US"/>
-        </w:rPr>
-        <w:t xml:space="preserve">&lt;head&gt; </w:t>
-      </w:r>
     </w:p>
     <w:p>
       <w:pPr>
@@ -3245,7 +4076,7 @@
           <w:color w:val="FF0000"/>
           <w:lang w:val="en-US"/>
         </w:rPr>
-        <w:t xml:space="preserve">    &lt;meta charset="UTF-8"&gt; </w:t>
+        <w:t>&lt;head&gt;</w:t>
       </w:r>
     </w:p>
     <w:p>
@@ -3264,7 +4095,7 @@
           <w:color w:val="FF0000"/>
           <w:lang w:val="en-US"/>
         </w:rPr>
-        <w:t xml:space="preserve">    &lt;title&gt;PHT Chương 5 - MVC&lt;/title&gt; </w:t>
+        <w:t xml:space="preserve">    &lt;meta charset="UTF-8"&gt;</w:t>
       </w:r>
     </w:p>
     <w:p>
@@ -3283,7 +4114,23 @@
           <w:color w:val="FF0000"/>
           <w:lang w:val="en-US"/>
         </w:rPr>
-        <w:t xml:space="preserve">    &lt;style&gt; </w:t>
+        <w:t xml:space="preserve">    &lt;title&gt;PHT </w:t>
+      </w:r>
+      <w:proofErr w:type="spellStart"/>
+      <w:r>
+        <w:rPr>
+          <w:color w:val="FF0000"/>
+          <w:lang w:val="en-US"/>
+        </w:rPr>
+        <w:t>Chương</w:t>
+      </w:r>
+      <w:proofErr w:type="spellEnd"/>
+      <w:r>
+        <w:rPr>
+          <w:color w:val="FF0000"/>
+          <w:lang w:val="en-US"/>
+        </w:rPr>
+        <w:t xml:space="preserve"> 5 - MVC&lt;/title&gt;</w:t>
       </w:r>
     </w:p>
     <w:p>
@@ -3302,7 +4149,7 @@
           <w:color w:val="FF0000"/>
           <w:lang w:val="en-US"/>
         </w:rPr>
-        <w:t xml:space="preserve">        table { width: 100%; border-collapse: collapse; } </w:t>
+        <w:t xml:space="preserve">    &lt;style&gt;</w:t>
       </w:r>
     </w:p>
     <w:p>
@@ -3321,7 +4168,7 @@
           <w:color w:val="FF0000"/>
           <w:lang w:val="en-US"/>
         </w:rPr>
-        <w:t xml:space="preserve">        th, td { border: 1px solid #ddd; padding: 8px; } </w:t>
+        <w:t xml:space="preserve">        table {</w:t>
       </w:r>
     </w:p>
     <w:p>
@@ -3340,8 +4187,17 @@
           <w:color w:val="FF0000"/>
           <w:lang w:val="en-US"/>
         </w:rPr>
-        <w:t xml:space="preserve">        th { background-color: #f2f2f2; } </w:t>
-      </w:r>
+        <w:t xml:space="preserve">            width: </w:t>
+      </w:r>
+      <w:proofErr w:type="gramStart"/>
+      <w:r>
+        <w:rPr>
+          <w:color w:val="FF0000"/>
+          <w:lang w:val="en-US"/>
+        </w:rPr>
+        <w:t>100%;</w:t>
+      </w:r>
+      <w:proofErr w:type="gramEnd"/>
     </w:p>
     <w:p>
       <w:pPr>
@@ -3359,8 +4215,17 @@
           <w:color w:val="FF0000"/>
           <w:lang w:val="en-US"/>
         </w:rPr>
-        <w:t xml:space="preserve">    &lt;/style&gt; </w:t>
-      </w:r>
+        <w:t xml:space="preserve">            border-collapse: </w:t>
+      </w:r>
+      <w:proofErr w:type="gramStart"/>
+      <w:r>
+        <w:rPr>
+          <w:color w:val="FF0000"/>
+          <w:lang w:val="en-US"/>
+        </w:rPr>
+        <w:t>collapse;</w:t>
+      </w:r>
+      <w:proofErr w:type="gramEnd"/>
     </w:p>
     <w:p>
       <w:pPr>
@@ -3378,7 +4243,7 @@
           <w:color w:val="FF0000"/>
           <w:lang w:val="en-US"/>
         </w:rPr>
-        <w:t xml:space="preserve">&lt;/head&gt; </w:t>
+        <w:t xml:space="preserve">        }</w:t>
       </w:r>
     </w:p>
     <w:p>
@@ -3392,13 +4257,6 @@
           <w:lang w:val="en-US"/>
         </w:rPr>
       </w:pPr>
-      <w:r>
-        <w:rPr>
-          <w:color w:val="FF0000"/>
-          <w:lang w:val="en-US"/>
-        </w:rPr>
-        <w:t xml:space="preserve">&lt;body&gt; </w:t>
-      </w:r>
     </w:p>
     <w:p>
       <w:pPr>
@@ -3416,7 +4274,23 @@
           <w:color w:val="FF0000"/>
           <w:lang w:val="en-US"/>
         </w:rPr>
-        <w:t xml:space="preserve">    &lt;h2&gt;Thêm Sinh Viên Mới (Kiến trúc MVC)&lt;/h2&gt; </w:t>
+        <w:t xml:space="preserve">        </w:t>
+      </w:r>
+      <w:proofErr w:type="spellStart"/>
+      <w:r>
+        <w:rPr>
+          <w:color w:val="FF0000"/>
+          <w:lang w:val="en-US"/>
+        </w:rPr>
+        <w:t>th</w:t>
+      </w:r>
+      <w:proofErr w:type="spellEnd"/>
+      <w:r>
+        <w:rPr>
+          <w:color w:val="FF0000"/>
+          <w:lang w:val="en-US"/>
+        </w:rPr>
+        <w:t>,</w:t>
       </w:r>
     </w:p>
     <w:p>
@@ -3435,7 +4309,7 @@
           <w:color w:val="FF0000"/>
           <w:lang w:val="en-US"/>
         </w:rPr>
-        <w:t xml:space="preserve">     &lt;form action="chapter4.php" method="POST"&gt;</w:t>
+        <w:t xml:space="preserve">        td {</w:t>
       </w:r>
     </w:p>
     <w:p>
@@ -3454,8 +4328,17 @@
           <w:color w:val="FF0000"/>
           <w:lang w:val="en-US"/>
         </w:rPr>
-        <w:t xml:space="preserve">        Tên sinh viên: &lt;input type="text" name="ten_sinh_vien" required&gt;</w:t>
-      </w:r>
+        <w:t xml:space="preserve">            border: 1px solid #</w:t>
+      </w:r>
+      <w:proofErr w:type="gramStart"/>
+      <w:r>
+        <w:rPr>
+          <w:color w:val="FF0000"/>
+          <w:lang w:val="en-US"/>
+        </w:rPr>
+        <w:t>ddd;</w:t>
+      </w:r>
+      <w:proofErr w:type="gramEnd"/>
     </w:p>
     <w:p>
       <w:pPr>
@@ -3473,6 +4356,433 @@
           <w:color w:val="FF0000"/>
           <w:lang w:val="en-US"/>
         </w:rPr>
+        <w:t xml:space="preserve">            padding: </w:t>
+      </w:r>
+      <w:proofErr w:type="gramStart"/>
+      <w:r>
+        <w:rPr>
+          <w:color w:val="FF0000"/>
+          <w:lang w:val="en-US"/>
+        </w:rPr>
+        <w:t>8px;</w:t>
+      </w:r>
+      <w:proofErr w:type="gramEnd"/>
+    </w:p>
+    <w:p>
+      <w:pPr>
+        <w:tabs>
+          <w:tab w:val="left" w:pos="819"/>
+        </w:tabs>
+        <w:ind w:left="482"/>
+        <w:rPr>
+          <w:color w:val="FF0000"/>
+          <w:lang w:val="en-US"/>
+        </w:rPr>
+      </w:pPr>
+      <w:r>
+        <w:rPr>
+          <w:color w:val="FF0000"/>
+          <w:lang w:val="en-US"/>
+        </w:rPr>
+        <w:t xml:space="preserve">        }</w:t>
+      </w:r>
+    </w:p>
+    <w:p>
+      <w:pPr>
+        <w:tabs>
+          <w:tab w:val="left" w:pos="819"/>
+        </w:tabs>
+        <w:ind w:left="482"/>
+        <w:rPr>
+          <w:color w:val="FF0000"/>
+          <w:lang w:val="en-US"/>
+        </w:rPr>
+      </w:pPr>
+    </w:p>
+    <w:p>
+      <w:pPr>
+        <w:tabs>
+          <w:tab w:val="left" w:pos="819"/>
+        </w:tabs>
+        <w:ind w:left="482"/>
+        <w:rPr>
+          <w:color w:val="FF0000"/>
+          <w:lang w:val="en-US"/>
+        </w:rPr>
+      </w:pPr>
+      <w:r>
+        <w:rPr>
+          <w:color w:val="FF0000"/>
+          <w:lang w:val="en-US"/>
+        </w:rPr>
+        <w:t xml:space="preserve">        </w:t>
+      </w:r>
+      <w:proofErr w:type="spellStart"/>
+      <w:r>
+        <w:rPr>
+          <w:color w:val="FF0000"/>
+          <w:lang w:val="en-US"/>
+        </w:rPr>
+        <w:t>th</w:t>
+      </w:r>
+      <w:proofErr w:type="spellEnd"/>
+      <w:r>
+        <w:rPr>
+          <w:color w:val="FF0000"/>
+          <w:lang w:val="en-US"/>
+        </w:rPr>
+        <w:t xml:space="preserve"> {</w:t>
+      </w:r>
+    </w:p>
+    <w:p>
+      <w:pPr>
+        <w:tabs>
+          <w:tab w:val="left" w:pos="819"/>
+        </w:tabs>
+        <w:ind w:left="482"/>
+        <w:rPr>
+          <w:color w:val="FF0000"/>
+          <w:lang w:val="en-US"/>
+        </w:rPr>
+      </w:pPr>
+      <w:r>
+        <w:rPr>
+          <w:color w:val="FF0000"/>
+          <w:lang w:val="en-US"/>
+        </w:rPr>
+        <w:t xml:space="preserve">            background-color: #</w:t>
+      </w:r>
+      <w:proofErr w:type="gramStart"/>
+      <w:r>
+        <w:rPr>
+          <w:color w:val="FF0000"/>
+          <w:lang w:val="en-US"/>
+        </w:rPr>
+        <w:t>f2f2f2;</w:t>
+      </w:r>
+      <w:proofErr w:type="gramEnd"/>
+    </w:p>
+    <w:p>
+      <w:pPr>
+        <w:tabs>
+          <w:tab w:val="left" w:pos="819"/>
+        </w:tabs>
+        <w:ind w:left="482"/>
+        <w:rPr>
+          <w:color w:val="FF0000"/>
+          <w:lang w:val="en-US"/>
+        </w:rPr>
+      </w:pPr>
+      <w:r>
+        <w:rPr>
+          <w:color w:val="FF0000"/>
+          <w:lang w:val="en-US"/>
+        </w:rPr>
+        <w:t xml:space="preserve">        }</w:t>
+      </w:r>
+    </w:p>
+    <w:p>
+      <w:pPr>
+        <w:tabs>
+          <w:tab w:val="left" w:pos="819"/>
+        </w:tabs>
+        <w:ind w:left="482"/>
+        <w:rPr>
+          <w:color w:val="FF0000"/>
+          <w:lang w:val="en-US"/>
+        </w:rPr>
+      </w:pPr>
+      <w:r>
+        <w:rPr>
+          <w:color w:val="FF0000"/>
+          <w:lang w:val="en-US"/>
+        </w:rPr>
+        <w:t xml:space="preserve">    &lt;/style&gt;</w:t>
+      </w:r>
+    </w:p>
+    <w:p>
+      <w:pPr>
+        <w:tabs>
+          <w:tab w:val="left" w:pos="819"/>
+        </w:tabs>
+        <w:ind w:left="482"/>
+        <w:rPr>
+          <w:color w:val="FF0000"/>
+          <w:lang w:val="en-US"/>
+        </w:rPr>
+      </w:pPr>
+      <w:r>
+        <w:rPr>
+          <w:color w:val="FF0000"/>
+          <w:lang w:val="en-US"/>
+        </w:rPr>
+        <w:t>&lt;/head&gt;</w:t>
+      </w:r>
+    </w:p>
+    <w:p>
+      <w:pPr>
+        <w:tabs>
+          <w:tab w:val="left" w:pos="819"/>
+        </w:tabs>
+        <w:ind w:left="482"/>
+        <w:rPr>
+          <w:color w:val="FF0000"/>
+          <w:lang w:val="en-US"/>
+        </w:rPr>
+      </w:pPr>
+    </w:p>
+    <w:p>
+      <w:pPr>
+        <w:tabs>
+          <w:tab w:val="left" w:pos="819"/>
+        </w:tabs>
+        <w:ind w:left="482"/>
+        <w:rPr>
+          <w:color w:val="FF0000"/>
+          <w:lang w:val="en-US"/>
+        </w:rPr>
+      </w:pPr>
+      <w:r>
+        <w:rPr>
+          <w:color w:val="FF0000"/>
+          <w:lang w:val="en-US"/>
+        </w:rPr>
+        <w:t>&lt;body&gt;</w:t>
+      </w:r>
+    </w:p>
+    <w:p>
+      <w:pPr>
+        <w:tabs>
+          <w:tab w:val="left" w:pos="819"/>
+        </w:tabs>
+        <w:ind w:left="482"/>
+        <w:rPr>
+          <w:color w:val="FF0000"/>
+          <w:lang w:val="en-US"/>
+        </w:rPr>
+      </w:pPr>
+      <w:r>
+        <w:rPr>
+          <w:color w:val="FF0000"/>
+          <w:lang w:val="en-US"/>
+        </w:rPr>
+        <w:t xml:space="preserve">    &lt;h2&gt;</w:t>
+      </w:r>
+      <w:proofErr w:type="spellStart"/>
+      <w:r>
+        <w:rPr>
+          <w:color w:val="FF0000"/>
+          <w:lang w:val="en-US"/>
+        </w:rPr>
+        <w:t>Thêm</w:t>
+      </w:r>
+      <w:proofErr w:type="spellEnd"/>
+      <w:r>
+        <w:rPr>
+          <w:color w:val="FF0000"/>
+          <w:lang w:val="en-US"/>
+        </w:rPr>
+        <w:t xml:space="preserve"> Sinh Viên </w:t>
+      </w:r>
+      <w:proofErr w:type="spellStart"/>
+      <w:r>
+        <w:rPr>
+          <w:color w:val="FF0000"/>
+          <w:lang w:val="en-US"/>
+        </w:rPr>
+        <w:t>Mới</w:t>
+      </w:r>
+      <w:proofErr w:type="spellEnd"/>
+      <w:r>
+        <w:rPr>
+          <w:color w:val="FF0000"/>
+          <w:lang w:val="en-US"/>
+        </w:rPr>
+        <w:t xml:space="preserve"> (</w:t>
+      </w:r>
+      <w:proofErr w:type="spellStart"/>
+      <w:r>
+        <w:rPr>
+          <w:color w:val="FF0000"/>
+          <w:lang w:val="en-US"/>
+        </w:rPr>
+        <w:t>Kiến</w:t>
+      </w:r>
+      <w:proofErr w:type="spellEnd"/>
+      <w:r>
+        <w:rPr>
+          <w:color w:val="FF0000"/>
+          <w:lang w:val="en-US"/>
+        </w:rPr>
+        <w:t xml:space="preserve"> </w:t>
+      </w:r>
+      <w:proofErr w:type="spellStart"/>
+      <w:r>
+        <w:rPr>
+          <w:color w:val="FF0000"/>
+          <w:lang w:val="en-US"/>
+        </w:rPr>
+        <w:t>trúc</w:t>
+      </w:r>
+      <w:proofErr w:type="spellEnd"/>
+      <w:r>
+        <w:rPr>
+          <w:color w:val="FF0000"/>
+          <w:lang w:val="en-US"/>
+        </w:rPr>
+        <w:t xml:space="preserve"> </w:t>
+      </w:r>
+      <w:proofErr w:type="gramStart"/>
+      <w:r>
+        <w:rPr>
+          <w:color w:val="FF0000"/>
+          <w:lang w:val="en-US"/>
+        </w:rPr>
+        <w:t>MVC)&lt;</w:t>
+      </w:r>
+      <w:proofErr w:type="gramEnd"/>
+      <w:r>
+        <w:rPr>
+          <w:color w:val="FF0000"/>
+          <w:lang w:val="en-US"/>
+        </w:rPr>
+        <w:t>/h2&gt;</w:t>
+      </w:r>
+    </w:p>
+    <w:p>
+      <w:pPr>
+        <w:tabs>
+          <w:tab w:val="left" w:pos="819"/>
+        </w:tabs>
+        <w:ind w:left="482"/>
+        <w:rPr>
+          <w:color w:val="FF0000"/>
+          <w:lang w:val="en-US"/>
+        </w:rPr>
+      </w:pPr>
+      <w:r>
+        <w:rPr>
+          <w:color w:val="FF0000"/>
+          <w:lang w:val="en-US"/>
+        </w:rPr>
+        <w:t xml:space="preserve">    &lt;form action="</w:t>
+      </w:r>
+      <w:proofErr w:type="spellStart"/>
+      <w:r>
+        <w:rPr>
+          <w:color w:val="FF0000"/>
+          <w:lang w:val="en-US"/>
+        </w:rPr>
+        <w:t>index.php</w:t>
+      </w:r>
+      <w:proofErr w:type="spellEnd"/>
+      <w:r>
+        <w:rPr>
+          <w:color w:val="FF0000"/>
+          <w:lang w:val="en-US"/>
+        </w:rPr>
+        <w:t>" method="POST"&gt;</w:t>
+      </w:r>
+    </w:p>
+    <w:p>
+      <w:pPr>
+        <w:tabs>
+          <w:tab w:val="left" w:pos="819"/>
+        </w:tabs>
+        <w:ind w:left="482"/>
+        <w:rPr>
+          <w:color w:val="FF0000"/>
+          <w:lang w:val="en-US"/>
+        </w:rPr>
+      </w:pPr>
+      <w:r>
+        <w:rPr>
+          <w:color w:val="FF0000"/>
+          <w:lang w:val="en-US"/>
+        </w:rPr>
+        <w:t xml:space="preserve">        </w:t>
+      </w:r>
+      <w:proofErr w:type="spellStart"/>
+      <w:r>
+        <w:rPr>
+          <w:color w:val="FF0000"/>
+          <w:lang w:val="en-US"/>
+        </w:rPr>
+        <w:t>Tên</w:t>
+      </w:r>
+      <w:proofErr w:type="spellEnd"/>
+      <w:r>
+        <w:rPr>
+          <w:color w:val="FF0000"/>
+          <w:lang w:val="en-US"/>
+        </w:rPr>
+        <w:t xml:space="preserve"> </w:t>
+      </w:r>
+      <w:proofErr w:type="spellStart"/>
+      <w:r>
+        <w:rPr>
+          <w:color w:val="FF0000"/>
+          <w:lang w:val="en-US"/>
+        </w:rPr>
+        <w:t>sinh</w:t>
+      </w:r>
+      <w:proofErr w:type="spellEnd"/>
+      <w:r>
+        <w:rPr>
+          <w:color w:val="FF0000"/>
+          <w:lang w:val="en-US"/>
+        </w:rPr>
+        <w:t xml:space="preserve"> </w:t>
+      </w:r>
+      <w:proofErr w:type="spellStart"/>
+      <w:r>
+        <w:rPr>
+          <w:color w:val="FF0000"/>
+          <w:lang w:val="en-US"/>
+        </w:rPr>
+        <w:t>viên</w:t>
+      </w:r>
+      <w:proofErr w:type="spellEnd"/>
+      <w:r>
+        <w:rPr>
+          <w:color w:val="FF0000"/>
+          <w:lang w:val="en-US"/>
+        </w:rPr>
+        <w:t>: &lt;input type="text" name="</w:t>
+      </w:r>
+      <w:proofErr w:type="spellStart"/>
+      <w:r>
+        <w:rPr>
+          <w:color w:val="FF0000"/>
+          <w:lang w:val="en-US"/>
+        </w:rPr>
+        <w:t>ten_sinh_vien</w:t>
+      </w:r>
+      <w:proofErr w:type="spellEnd"/>
+      <w:r>
+        <w:rPr>
+          <w:color w:val="FF0000"/>
+          <w:lang w:val="en-US"/>
+        </w:rPr>
+        <w:t>" required&gt;</w:t>
+      </w:r>
+    </w:p>
+    <w:p>
+      <w:pPr>
+        <w:tabs>
+          <w:tab w:val="left" w:pos="819"/>
+        </w:tabs>
+        <w:ind w:left="482"/>
+        <w:rPr>
+          <w:color w:val="FF0000"/>
+          <w:lang w:val="en-US"/>
+        </w:rPr>
+      </w:pPr>
+      <w:r>
+        <w:rPr>
+          <w:color w:val="FF0000"/>
+          <w:lang w:val="en-US"/>
+        </w:rPr>
         <w:t xml:space="preserve">        Email: &lt;input type="email" name="email" required&gt;</w:t>
       </w:r>
     </w:p>
@@ -3492,7 +4802,23 @@
           <w:color w:val="FF0000"/>
           <w:lang w:val="en-US"/>
         </w:rPr>
-        <w:t xml:space="preserve">        &lt;button type="submit"&gt;Thêm&lt;/button&gt;</w:t>
+        <w:t xml:space="preserve">        &lt;button type="submit"&gt;</w:t>
+      </w:r>
+      <w:proofErr w:type="spellStart"/>
+      <w:r>
+        <w:rPr>
+          <w:color w:val="FF0000"/>
+          <w:lang w:val="en-US"/>
+        </w:rPr>
+        <w:t>Thêm</w:t>
+      </w:r>
+      <w:proofErr w:type="spellEnd"/>
+      <w:r>
+        <w:rPr>
+          <w:color w:val="FF0000"/>
+          <w:lang w:val="en-US"/>
+        </w:rPr>
+        <w:t>&lt;/button&gt;</w:t>
       </w:r>
     </w:p>
     <w:p>
@@ -3530,7 +4856,71 @@
           <w:color w:val="FF0000"/>
           <w:lang w:val="en-US"/>
         </w:rPr>
-        <w:t xml:space="preserve">    &lt;h2&gt;Danh Sách Sinh Viên (Kiến trúc MVC)&lt;/h2&gt; </w:t>
+        <w:t xml:space="preserve">    &lt;h2&gt;Danh </w:t>
+      </w:r>
+      <w:proofErr w:type="spellStart"/>
+      <w:r>
+        <w:rPr>
+          <w:color w:val="FF0000"/>
+          <w:lang w:val="en-US"/>
+        </w:rPr>
+        <w:t>Sách</w:t>
+      </w:r>
+      <w:proofErr w:type="spellEnd"/>
+      <w:r>
+        <w:rPr>
+          <w:color w:val="FF0000"/>
+          <w:lang w:val="en-US"/>
+        </w:rPr>
+        <w:t xml:space="preserve"> Sinh Viên (</w:t>
+      </w:r>
+      <w:proofErr w:type="spellStart"/>
+      <w:r>
+        <w:rPr>
+          <w:color w:val="FF0000"/>
+          <w:lang w:val="en-US"/>
+        </w:rPr>
+        <w:t>Kiến</w:t>
+      </w:r>
+      <w:proofErr w:type="spellEnd"/>
+      <w:r>
+        <w:rPr>
+          <w:color w:val="FF0000"/>
+          <w:lang w:val="en-US"/>
+        </w:rPr>
+        <w:t xml:space="preserve"> </w:t>
+      </w:r>
+      <w:proofErr w:type="spellStart"/>
+      <w:r>
+        <w:rPr>
+          <w:color w:val="FF0000"/>
+          <w:lang w:val="en-US"/>
+        </w:rPr>
+        <w:t>trúc</w:t>
+      </w:r>
+      <w:proofErr w:type="spellEnd"/>
+      <w:r>
+        <w:rPr>
+          <w:color w:val="FF0000"/>
+          <w:lang w:val="en-US"/>
+        </w:rPr>
+        <w:t xml:space="preserve"> </w:t>
+      </w:r>
+      <w:proofErr w:type="gramStart"/>
+      <w:r>
+        <w:rPr>
+          <w:color w:val="FF0000"/>
+          <w:lang w:val="en-US"/>
+        </w:rPr>
+        <w:t>MVC)&lt;</w:t>
+      </w:r>
+      <w:proofErr w:type="gramEnd"/>
+      <w:r>
+        <w:rPr>
+          <w:color w:val="FF0000"/>
+          <w:lang w:val="en-US"/>
+        </w:rPr>
+        <w:t>/h2&gt;</w:t>
       </w:r>
     </w:p>
     <w:p>
@@ -3549,7 +4939,7 @@
           <w:color w:val="FF0000"/>
           <w:lang w:val="en-US"/>
         </w:rPr>
-        <w:t xml:space="preserve">    &lt;table&gt; </w:t>
+        <w:t xml:space="preserve">    &lt;table&gt;</w:t>
       </w:r>
     </w:p>
     <w:p>
@@ -3568,7 +4958,7 @@
           <w:color w:val="FF0000"/>
           <w:lang w:val="en-US"/>
         </w:rPr>
-        <w:t xml:space="preserve">        &lt;tr&gt; </w:t>
+        <w:t xml:space="preserve">        &lt;tr&gt;</w:t>
       </w:r>
     </w:p>
     <w:p>
@@ -3587,7 +4977,39 @@
           <w:color w:val="FF0000"/>
           <w:lang w:val="en-US"/>
         </w:rPr>
-        <w:t xml:space="preserve">            &lt;th&gt;ID&lt;/th&gt; </w:t>
+        <w:t xml:space="preserve">            &lt;</w:t>
+      </w:r>
+      <w:proofErr w:type="spellStart"/>
+      <w:r>
+        <w:rPr>
+          <w:color w:val="FF0000"/>
+          <w:lang w:val="en-US"/>
+        </w:rPr>
+        <w:t>th</w:t>
+      </w:r>
+      <w:proofErr w:type="spellEnd"/>
+      <w:r>
+        <w:rPr>
+          <w:color w:val="FF0000"/>
+          <w:lang w:val="en-US"/>
+        </w:rPr>
+        <w:t>&gt;ID&lt;/</w:t>
+      </w:r>
+      <w:proofErr w:type="spellStart"/>
+      <w:r>
+        <w:rPr>
+          <w:color w:val="FF0000"/>
+          <w:lang w:val="en-US"/>
+        </w:rPr>
+        <w:t>th</w:t>
+      </w:r>
+      <w:proofErr w:type="spellEnd"/>
+      <w:r>
+        <w:rPr>
+          <w:color w:val="FF0000"/>
+          <w:lang w:val="en-US"/>
+        </w:rPr>
+        <w:t>&gt;</w:t>
       </w:r>
     </w:p>
     <w:p>
@@ -3606,7 +5028,55 @@
           <w:color w:val="FF0000"/>
           <w:lang w:val="en-US"/>
         </w:rPr>
-        <w:t xml:space="preserve">            &lt;th&gt;Tên Sinh Viên&lt;/th&gt; </w:t>
+        <w:t xml:space="preserve">            &lt;</w:t>
+      </w:r>
+      <w:proofErr w:type="spellStart"/>
+      <w:r>
+        <w:rPr>
+          <w:color w:val="FF0000"/>
+          <w:lang w:val="en-US"/>
+        </w:rPr>
+        <w:t>th</w:t>
+      </w:r>
+      <w:proofErr w:type="spellEnd"/>
+      <w:r>
+        <w:rPr>
+          <w:color w:val="FF0000"/>
+          <w:lang w:val="en-US"/>
+        </w:rPr>
+        <w:t>&gt;</w:t>
+      </w:r>
+      <w:proofErr w:type="spellStart"/>
+      <w:r>
+        <w:rPr>
+          <w:color w:val="FF0000"/>
+          <w:lang w:val="en-US"/>
+        </w:rPr>
+        <w:t>Tên</w:t>
+      </w:r>
+      <w:proofErr w:type="spellEnd"/>
+      <w:r>
+        <w:rPr>
+          <w:color w:val="FF0000"/>
+          <w:lang w:val="en-US"/>
+        </w:rPr>
+        <w:t xml:space="preserve"> Sinh Viên&lt;/</w:t>
+      </w:r>
+      <w:proofErr w:type="spellStart"/>
+      <w:r>
+        <w:rPr>
+          <w:color w:val="FF0000"/>
+          <w:lang w:val="en-US"/>
+        </w:rPr>
+        <w:t>th</w:t>
+      </w:r>
+      <w:proofErr w:type="spellEnd"/>
+      <w:r>
+        <w:rPr>
+          <w:color w:val="FF0000"/>
+          <w:lang w:val="en-US"/>
+        </w:rPr>
+        <w:t>&gt;</w:t>
       </w:r>
     </w:p>
     <w:p>
@@ -3625,7 +5095,39 @@
           <w:color w:val="FF0000"/>
           <w:lang w:val="en-US"/>
         </w:rPr>
-        <w:t xml:space="preserve">            &lt;th&gt;Email&lt;/th&gt; </w:t>
+        <w:t xml:space="preserve">            &lt;</w:t>
+      </w:r>
+      <w:proofErr w:type="spellStart"/>
+      <w:r>
+        <w:rPr>
+          <w:color w:val="FF0000"/>
+          <w:lang w:val="en-US"/>
+        </w:rPr>
+        <w:t>th</w:t>
+      </w:r>
+      <w:proofErr w:type="spellEnd"/>
+      <w:r>
+        <w:rPr>
+          <w:color w:val="FF0000"/>
+          <w:lang w:val="en-US"/>
+        </w:rPr>
+        <w:t>&gt;Email&lt;/</w:t>
+      </w:r>
+      <w:proofErr w:type="spellStart"/>
+      <w:r>
+        <w:rPr>
+          <w:color w:val="FF0000"/>
+          <w:lang w:val="en-US"/>
+        </w:rPr>
+        <w:t>th</w:t>
+      </w:r>
+      <w:proofErr w:type="spellEnd"/>
+      <w:r>
+        <w:rPr>
+          <w:color w:val="FF0000"/>
+          <w:lang w:val="en-US"/>
+        </w:rPr>
+        <w:t>&gt;</w:t>
       </w:r>
     </w:p>
     <w:p>
@@ -3644,7 +5146,71 @@
           <w:color w:val="FF0000"/>
           <w:lang w:val="en-US"/>
         </w:rPr>
-        <w:t xml:space="preserve">            &lt;th&gt;Ngày Tạo&lt;/th&gt; </w:t>
+        <w:t xml:space="preserve">            &lt;</w:t>
+      </w:r>
+      <w:proofErr w:type="spellStart"/>
+      <w:r>
+        <w:rPr>
+          <w:color w:val="FF0000"/>
+          <w:lang w:val="en-US"/>
+        </w:rPr>
+        <w:t>th</w:t>
+      </w:r>
+      <w:proofErr w:type="spellEnd"/>
+      <w:r>
+        <w:rPr>
+          <w:color w:val="FF0000"/>
+          <w:lang w:val="en-US"/>
+        </w:rPr>
+        <w:t>&gt;</w:t>
+      </w:r>
+      <w:proofErr w:type="spellStart"/>
+      <w:r>
+        <w:rPr>
+          <w:color w:val="FF0000"/>
+          <w:lang w:val="en-US"/>
+        </w:rPr>
+        <w:t>Ngày</w:t>
+      </w:r>
+      <w:proofErr w:type="spellEnd"/>
+      <w:r>
+        <w:rPr>
+          <w:color w:val="FF0000"/>
+          <w:lang w:val="en-US"/>
+        </w:rPr>
+        <w:t xml:space="preserve"> </w:t>
+      </w:r>
+      <w:proofErr w:type="spellStart"/>
+      <w:r>
+        <w:rPr>
+          <w:color w:val="FF0000"/>
+          <w:lang w:val="en-US"/>
+        </w:rPr>
+        <w:t>Tạo</w:t>
+      </w:r>
+      <w:proofErr w:type="spellEnd"/>
+      <w:r>
+        <w:rPr>
+          <w:color w:val="FF0000"/>
+          <w:lang w:val="en-US"/>
+        </w:rPr>
+        <w:t>&lt;/</w:t>
+      </w:r>
+      <w:proofErr w:type="spellStart"/>
+      <w:r>
+        <w:rPr>
+          <w:color w:val="FF0000"/>
+          <w:lang w:val="en-US"/>
+        </w:rPr>
+        <w:t>th</w:t>
+      </w:r>
+      <w:proofErr w:type="spellEnd"/>
+      <w:r>
+        <w:rPr>
+          <w:color w:val="FF0000"/>
+          <w:lang w:val="en-US"/>
+        </w:rPr>
+        <w:t>&gt;</w:t>
       </w:r>
     </w:p>
     <w:p>
@@ -3663,7 +5229,7 @@
           <w:color w:val="FF0000"/>
           <w:lang w:val="en-US"/>
         </w:rPr>
-        <w:t xml:space="preserve">        &lt;/tr&gt; </w:t>
+        <w:t xml:space="preserve">        &lt;/tr&gt;</w:t>
       </w:r>
     </w:p>
     <w:p>
@@ -3682,8 +5248,17 @@
           <w:color w:val="FF0000"/>
           <w:lang w:val="en-US"/>
         </w:rPr>
-        <w:t xml:space="preserve">        &lt;?php </w:t>
-      </w:r>
+        <w:t xml:space="preserve">        &lt;?</w:t>
+      </w:r>
+      <w:proofErr w:type="spellStart"/>
+      <w:r>
+        <w:rPr>
+          <w:color w:val="FF0000"/>
+          <w:lang w:val="en-US"/>
+        </w:rPr>
+        <w:t>php</w:t>
+      </w:r>
+      <w:proofErr w:type="spellEnd"/>
     </w:p>
     <w:p>
       <w:pPr>
@@ -3701,7 +5276,119 @@
           <w:color w:val="FF0000"/>
           <w:lang w:val="en-US"/>
         </w:rPr>
-        <w:t xml:space="preserve">        // TODO 4: Dùng vòng lặp foreach để duyệt qua biến $danh_sach_sv </w:t>
+        <w:t xml:space="preserve">        // TODO 4: </w:t>
+      </w:r>
+      <w:proofErr w:type="spellStart"/>
+      <w:r>
+        <w:rPr>
+          <w:color w:val="FF0000"/>
+          <w:lang w:val="en-US"/>
+        </w:rPr>
+        <w:t>Dùng</w:t>
+      </w:r>
+      <w:proofErr w:type="spellEnd"/>
+      <w:r>
+        <w:rPr>
+          <w:color w:val="FF0000"/>
+          <w:lang w:val="en-US"/>
+        </w:rPr>
+        <w:t xml:space="preserve"> </w:t>
+      </w:r>
+      <w:proofErr w:type="spellStart"/>
+      <w:r>
+        <w:rPr>
+          <w:color w:val="FF0000"/>
+          <w:lang w:val="en-US"/>
+        </w:rPr>
+        <w:t>vòng</w:t>
+      </w:r>
+      <w:proofErr w:type="spellEnd"/>
+      <w:r>
+        <w:rPr>
+          <w:color w:val="FF0000"/>
+          <w:lang w:val="en-US"/>
+        </w:rPr>
+        <w:t xml:space="preserve"> </w:t>
+      </w:r>
+      <w:proofErr w:type="spellStart"/>
+      <w:r>
+        <w:rPr>
+          <w:color w:val="FF0000"/>
+          <w:lang w:val="en-US"/>
+        </w:rPr>
+        <w:t>lặp</w:t>
+      </w:r>
+      <w:proofErr w:type="spellEnd"/>
+      <w:r>
+        <w:rPr>
+          <w:color w:val="FF0000"/>
+          <w:lang w:val="en-US"/>
+        </w:rPr>
+        <w:t xml:space="preserve"> foreach </w:t>
+      </w:r>
+      <w:proofErr w:type="spellStart"/>
+      <w:r>
+        <w:rPr>
+          <w:color w:val="FF0000"/>
+          <w:lang w:val="en-US"/>
+        </w:rPr>
+        <w:t>để</w:t>
+      </w:r>
+      <w:proofErr w:type="spellEnd"/>
+      <w:r>
+        <w:rPr>
+          <w:color w:val="FF0000"/>
+          <w:lang w:val="en-US"/>
+        </w:rPr>
+        <w:t xml:space="preserve"> </w:t>
+      </w:r>
+      <w:proofErr w:type="spellStart"/>
+      <w:r>
+        <w:rPr>
+          <w:color w:val="FF0000"/>
+          <w:lang w:val="en-US"/>
+        </w:rPr>
+        <w:t>duyệt</w:t>
+      </w:r>
+      <w:proofErr w:type="spellEnd"/>
+      <w:r>
+        <w:rPr>
+          <w:color w:val="FF0000"/>
+          <w:lang w:val="en-US"/>
+        </w:rPr>
+        <w:t xml:space="preserve"> qua </w:t>
+      </w:r>
+      <w:proofErr w:type="spellStart"/>
+      <w:r>
+        <w:rPr>
+          <w:color w:val="FF0000"/>
+          <w:lang w:val="en-US"/>
+        </w:rPr>
+        <w:t>biến</w:t>
+      </w:r>
+      <w:proofErr w:type="spellEnd"/>
+      <w:r>
+        <w:rPr>
+          <w:color w:val="FF0000"/>
+          <w:lang w:val="en-US"/>
+        </w:rPr>
+        <w:t xml:space="preserve"> $</w:t>
+      </w:r>
+      <w:proofErr w:type="spellStart"/>
+      <w:r>
+        <w:rPr>
+          <w:color w:val="FF0000"/>
+          <w:lang w:val="en-US"/>
+        </w:rPr>
+        <w:t>danh_sach_sv</w:t>
+      </w:r>
+      <w:proofErr w:type="spellEnd"/>
+      <w:r>
+        <w:rPr>
+          <w:color w:val="FF0000"/>
+          <w:lang w:val="en-US"/>
+        </w:rPr>
+        <w:t xml:space="preserve"> </w:t>
       </w:r>
     </w:p>
     <w:p>
@@ -3720,7 +5407,39 @@
           <w:color w:val="FF0000"/>
           <w:lang w:val="en-US"/>
         </w:rPr>
-        <w:t xml:space="preserve">        foreach ($danh_sach_sv as $sv) {</w:t>
+        <w:t xml:space="preserve">        foreach ($</w:t>
+      </w:r>
+      <w:proofErr w:type="spellStart"/>
+      <w:r>
+        <w:rPr>
+          <w:color w:val="FF0000"/>
+          <w:lang w:val="en-US"/>
+        </w:rPr>
+        <w:t>danh_sach_sv</w:t>
+      </w:r>
+      <w:proofErr w:type="spellEnd"/>
+      <w:r>
+        <w:rPr>
+          <w:color w:val="FF0000"/>
+          <w:lang w:val="en-US"/>
+        </w:rPr>
+        <w:t xml:space="preserve"> as $</w:t>
+      </w:r>
+      <w:proofErr w:type="spellStart"/>
+      <w:r>
+        <w:rPr>
+          <w:color w:val="FF0000"/>
+          <w:lang w:val="en-US"/>
+        </w:rPr>
+        <w:t>sv</w:t>
+      </w:r>
+      <w:proofErr w:type="spellEnd"/>
+      <w:r>
+        <w:rPr>
+          <w:color w:val="FF0000"/>
+          <w:lang w:val="en-US"/>
+        </w:rPr>
+        <w:t>) {</w:t>
       </w:r>
     </w:p>
     <w:p>
@@ -3739,8 +5458,17 @@
           <w:color w:val="FF0000"/>
           <w:lang w:val="en-US"/>
         </w:rPr>
-        <w:t xml:space="preserve">            echo "&lt;tr&gt;";</w:t>
-      </w:r>
+        <w:t xml:space="preserve">            echo "&lt;tr&gt;</w:t>
+      </w:r>
+      <w:proofErr w:type="gramStart"/>
+      <w:r>
+        <w:rPr>
+          <w:color w:val="FF0000"/>
+          <w:lang w:val="en-US"/>
+        </w:rPr>
+        <w:t>";</w:t>
+      </w:r>
+      <w:proofErr w:type="gramEnd"/>
     </w:p>
     <w:p>
       <w:pPr>
@@ -3758,8 +5486,81 @@
           <w:color w:val="FF0000"/>
           <w:lang w:val="en-US"/>
         </w:rPr>
-        <w:t xml:space="preserve">            echo "&lt;td&gt;" . htmlspecialchars($sv['id']) . "&lt;/td&gt;";</w:t>
-      </w:r>
+        <w:t xml:space="preserve">            echo "&lt;td&gt;</w:t>
+      </w:r>
+      <w:proofErr w:type="gramStart"/>
+      <w:r>
+        <w:rPr>
+          <w:color w:val="FF0000"/>
+          <w:lang w:val="en-US"/>
+        </w:rPr>
+        <w:t>" .</w:t>
+      </w:r>
+      <w:proofErr w:type="gramEnd"/>
+      <w:r>
+        <w:rPr>
+          <w:color w:val="FF0000"/>
+          <w:lang w:val="en-US"/>
+        </w:rPr>
+        <w:t xml:space="preserve"> </w:t>
+      </w:r>
+      <w:proofErr w:type="spellStart"/>
+      <w:r>
+        <w:rPr>
+          <w:color w:val="FF0000"/>
+          <w:lang w:val="en-US"/>
+        </w:rPr>
+        <w:t>htmlspecialchars</w:t>
+      </w:r>
+      <w:proofErr w:type="spellEnd"/>
+      <w:r>
+        <w:rPr>
+          <w:color w:val="FF0000"/>
+          <w:lang w:val="en-US"/>
+        </w:rPr>
+        <w:t>($</w:t>
+      </w:r>
+      <w:proofErr w:type="spellStart"/>
+      <w:r>
+        <w:rPr>
+          <w:color w:val="FF0000"/>
+          <w:lang w:val="en-US"/>
+        </w:rPr>
+        <w:t>sv</w:t>
+      </w:r>
+      <w:proofErr w:type="spellEnd"/>
+      <w:r>
+        <w:rPr>
+          <w:color w:val="FF0000"/>
+          <w:lang w:val="en-US"/>
+        </w:rPr>
+        <w:t>['id']</w:t>
+      </w:r>
+      <w:proofErr w:type="gramStart"/>
+      <w:r>
+        <w:rPr>
+          <w:color w:val="FF0000"/>
+          <w:lang w:val="en-US"/>
+        </w:rPr>
+        <w:t>) .</w:t>
+      </w:r>
+      <w:proofErr w:type="gramEnd"/>
+      <w:r>
+        <w:rPr>
+          <w:color w:val="FF0000"/>
+          <w:lang w:val="en-US"/>
+        </w:rPr>
+        <w:t xml:space="preserve"> "&lt;/td&gt;</w:t>
+      </w:r>
+      <w:proofErr w:type="gramStart"/>
+      <w:r>
+        <w:rPr>
+          <w:color w:val="FF0000"/>
+          <w:lang w:val="en-US"/>
+        </w:rPr>
+        <w:t>";</w:t>
+      </w:r>
+      <w:proofErr w:type="gramEnd"/>
     </w:p>
     <w:p>
       <w:pPr>
@@ -3777,8 +5578,97 @@
           <w:color w:val="FF0000"/>
           <w:lang w:val="en-US"/>
         </w:rPr>
-        <w:t xml:space="preserve">            echo "&lt;td&gt;" . htmlspecialchars($sv['ten_sinh_vien']) . "&lt;/td&gt;";</w:t>
-      </w:r>
+        <w:t xml:space="preserve">            echo "&lt;td&gt;</w:t>
+      </w:r>
+      <w:proofErr w:type="gramStart"/>
+      <w:r>
+        <w:rPr>
+          <w:color w:val="FF0000"/>
+          <w:lang w:val="en-US"/>
+        </w:rPr>
+        <w:t>" .</w:t>
+      </w:r>
+      <w:proofErr w:type="gramEnd"/>
+      <w:r>
+        <w:rPr>
+          <w:color w:val="FF0000"/>
+          <w:lang w:val="en-US"/>
+        </w:rPr>
+        <w:t xml:space="preserve"> </w:t>
+      </w:r>
+      <w:proofErr w:type="spellStart"/>
+      <w:r>
+        <w:rPr>
+          <w:color w:val="FF0000"/>
+          <w:lang w:val="en-US"/>
+        </w:rPr>
+        <w:t>htmlspecialchars</w:t>
+      </w:r>
+      <w:proofErr w:type="spellEnd"/>
+      <w:r>
+        <w:rPr>
+          <w:color w:val="FF0000"/>
+          <w:lang w:val="en-US"/>
+        </w:rPr>
+        <w:t>($</w:t>
+      </w:r>
+      <w:proofErr w:type="spellStart"/>
+      <w:r>
+        <w:rPr>
+          <w:color w:val="FF0000"/>
+          <w:lang w:val="en-US"/>
+        </w:rPr>
+        <w:t>sv</w:t>
+      </w:r>
+      <w:proofErr w:type="spellEnd"/>
+      <w:r>
+        <w:rPr>
+          <w:color w:val="FF0000"/>
+          <w:lang w:val="en-US"/>
+        </w:rPr>
+        <w:t>['</w:t>
+      </w:r>
+      <w:proofErr w:type="spellStart"/>
+      <w:r>
+        <w:rPr>
+          <w:color w:val="FF0000"/>
+          <w:lang w:val="en-US"/>
+        </w:rPr>
+        <w:t>ten_sinh_vien</w:t>
+      </w:r>
+      <w:proofErr w:type="spellEnd"/>
+      <w:r>
+        <w:rPr>
+          <w:color w:val="FF0000"/>
+          <w:lang w:val="en-US"/>
+        </w:rPr>
+        <w:t>']</w:t>
+      </w:r>
+      <w:proofErr w:type="gramStart"/>
+      <w:r>
+        <w:rPr>
+          <w:color w:val="FF0000"/>
+          <w:lang w:val="en-US"/>
+        </w:rPr>
+        <w:t>) .</w:t>
+      </w:r>
+      <w:proofErr w:type="gramEnd"/>
+      <w:r>
+        <w:rPr>
+          <w:color w:val="FF0000"/>
+          <w:lang w:val="en-US"/>
+        </w:rPr>
+        <w:t xml:space="preserve"> "&lt;/td&gt;</w:t>
+      </w:r>
+      <w:proofErr w:type="gramStart"/>
+      <w:r>
+        <w:rPr>
+          <w:color w:val="FF0000"/>
+          <w:lang w:val="en-US"/>
+        </w:rPr>
+        <w:t>";</w:t>
+      </w:r>
+      <w:proofErr w:type="gramEnd"/>
     </w:p>
     <w:p>
       <w:pPr>
@@ -3796,8 +5686,81 @@
           <w:color w:val="FF0000"/>
           <w:lang w:val="en-US"/>
         </w:rPr>
-        <w:t xml:space="preserve">            echo "&lt;td&gt;" . htmlspecialchars($sv['email']) . "&lt;/td&gt;";</w:t>
-      </w:r>
+        <w:t xml:space="preserve">            echo "&lt;td&gt;</w:t>
+      </w:r>
+      <w:proofErr w:type="gramStart"/>
+      <w:r>
+        <w:rPr>
+          <w:color w:val="FF0000"/>
+          <w:lang w:val="en-US"/>
+        </w:rPr>
+        <w:t>" .</w:t>
+      </w:r>
+      <w:proofErr w:type="gramEnd"/>
+      <w:r>
+        <w:rPr>
+          <w:color w:val="FF0000"/>
+          <w:lang w:val="en-US"/>
+        </w:rPr>
+        <w:t xml:space="preserve"> </w:t>
+      </w:r>
+      <w:proofErr w:type="spellStart"/>
+      <w:r>
+        <w:rPr>
+          <w:color w:val="FF0000"/>
+          <w:lang w:val="en-US"/>
+        </w:rPr>
+        <w:t>htmlspecialchars</w:t>
+      </w:r>
+      <w:proofErr w:type="spellEnd"/>
+      <w:r>
+        <w:rPr>
+          <w:color w:val="FF0000"/>
+          <w:lang w:val="en-US"/>
+        </w:rPr>
+        <w:t>($</w:t>
+      </w:r>
+      <w:proofErr w:type="spellStart"/>
+      <w:r>
+        <w:rPr>
+          <w:color w:val="FF0000"/>
+          <w:lang w:val="en-US"/>
+        </w:rPr>
+        <w:t>sv</w:t>
+      </w:r>
+      <w:proofErr w:type="spellEnd"/>
+      <w:r>
+        <w:rPr>
+          <w:color w:val="FF0000"/>
+          <w:lang w:val="en-US"/>
+        </w:rPr>
+        <w:t>['email']</w:t>
+      </w:r>
+      <w:proofErr w:type="gramStart"/>
+      <w:r>
+        <w:rPr>
+          <w:color w:val="FF0000"/>
+          <w:lang w:val="en-US"/>
+        </w:rPr>
+        <w:t>) .</w:t>
+      </w:r>
+      <w:proofErr w:type="gramEnd"/>
+      <w:r>
+        <w:rPr>
+          <w:color w:val="FF0000"/>
+          <w:lang w:val="en-US"/>
+        </w:rPr>
+        <w:t xml:space="preserve"> "&lt;/td&gt;</w:t>
+      </w:r>
+      <w:proofErr w:type="gramStart"/>
+      <w:r>
+        <w:rPr>
+          <w:color w:val="FF0000"/>
+          <w:lang w:val="en-US"/>
+        </w:rPr>
+        <w:t>";</w:t>
+      </w:r>
+      <w:proofErr w:type="gramEnd"/>
     </w:p>
     <w:p>
       <w:pPr>
@@ -3815,8 +5778,97 @@
           <w:color w:val="FF0000"/>
           <w:lang w:val="en-US"/>
         </w:rPr>
-        <w:t xml:space="preserve">            echo "&lt;td&gt;" . htmlspecialchars($sv['ngay_tao']) . "&lt;/td&gt;";</w:t>
-      </w:r>
+        <w:t xml:space="preserve">            echo "&lt;td&gt;</w:t>
+      </w:r>
+      <w:proofErr w:type="gramStart"/>
+      <w:r>
+        <w:rPr>
+          <w:color w:val="FF0000"/>
+          <w:lang w:val="en-US"/>
+        </w:rPr>
+        <w:t>" .</w:t>
+      </w:r>
+      <w:proofErr w:type="gramEnd"/>
+      <w:r>
+        <w:rPr>
+          <w:color w:val="FF0000"/>
+          <w:lang w:val="en-US"/>
+        </w:rPr>
+        <w:t xml:space="preserve"> </w:t>
+      </w:r>
+      <w:proofErr w:type="spellStart"/>
+      <w:r>
+        <w:rPr>
+          <w:color w:val="FF0000"/>
+          <w:lang w:val="en-US"/>
+        </w:rPr>
+        <w:t>htmlspecialchars</w:t>
+      </w:r>
+      <w:proofErr w:type="spellEnd"/>
+      <w:r>
+        <w:rPr>
+          <w:color w:val="FF0000"/>
+          <w:lang w:val="en-US"/>
+        </w:rPr>
+        <w:t>($</w:t>
+      </w:r>
+      <w:proofErr w:type="spellStart"/>
+      <w:r>
+        <w:rPr>
+          <w:color w:val="FF0000"/>
+          <w:lang w:val="en-US"/>
+        </w:rPr>
+        <w:t>sv</w:t>
+      </w:r>
+      <w:proofErr w:type="spellEnd"/>
+      <w:r>
+        <w:rPr>
+          <w:color w:val="FF0000"/>
+          <w:lang w:val="en-US"/>
+        </w:rPr>
+        <w:t>['</w:t>
+      </w:r>
+      <w:proofErr w:type="spellStart"/>
+      <w:r>
+        <w:rPr>
+          <w:color w:val="FF0000"/>
+          <w:lang w:val="en-US"/>
+        </w:rPr>
+        <w:t>ngay_tao</w:t>
+      </w:r>
+      <w:proofErr w:type="spellEnd"/>
+      <w:r>
+        <w:rPr>
+          <w:color w:val="FF0000"/>
+          <w:lang w:val="en-US"/>
+        </w:rPr>
+        <w:t>']</w:t>
+      </w:r>
+      <w:proofErr w:type="gramStart"/>
+      <w:r>
+        <w:rPr>
+          <w:color w:val="FF0000"/>
+          <w:lang w:val="en-US"/>
+        </w:rPr>
+        <w:t>) .</w:t>
+      </w:r>
+      <w:proofErr w:type="gramEnd"/>
+      <w:r>
+        <w:rPr>
+          <w:color w:val="FF0000"/>
+          <w:lang w:val="en-US"/>
+        </w:rPr>
+        <w:t xml:space="preserve"> "&lt;/td&gt;</w:t>
+      </w:r>
+      <w:proofErr w:type="gramStart"/>
+      <w:r>
+        <w:rPr>
+          <w:color w:val="FF0000"/>
+          <w:lang w:val="en-US"/>
+        </w:rPr>
+        <w:t>";</w:t>
+      </w:r>
+      <w:proofErr w:type="gramEnd"/>
     </w:p>
     <w:p>
       <w:pPr>
@@ -3834,8 +5886,17 @@
           <w:color w:val="FF0000"/>
           <w:lang w:val="en-US"/>
         </w:rPr>
-        <w:t xml:space="preserve">            echo "&lt;/tr&gt;";</w:t>
-      </w:r>
+        <w:t xml:space="preserve">            echo "&lt;/tr&gt;</w:t>
+      </w:r>
+      <w:proofErr w:type="gramStart"/>
+      <w:r>
+        <w:rPr>
+          <w:color w:val="FF0000"/>
+          <w:lang w:val="en-US"/>
+        </w:rPr>
+        <w:t>";</w:t>
+      </w:r>
+      <w:proofErr w:type="gramEnd"/>
     </w:p>
     <w:p>
       <w:pPr>
@@ -3872,7 +5933,119 @@
           <w:color w:val="FF0000"/>
           <w:lang w:val="en-US"/>
         </w:rPr>
-        <w:t xml:space="preserve">            // TODO 5: In (echo) các dòng &lt;tr&gt; và &lt;td&gt; chứa dữ liệu $sv        </w:t>
+        <w:t xml:space="preserve">        // TODO 5: In (echo) </w:t>
+      </w:r>
+      <w:proofErr w:type="spellStart"/>
+      <w:r>
+        <w:rPr>
+          <w:color w:val="FF0000"/>
+          <w:lang w:val="en-US"/>
+        </w:rPr>
+        <w:t>các</w:t>
+      </w:r>
+      <w:proofErr w:type="spellEnd"/>
+      <w:r>
+        <w:rPr>
+          <w:color w:val="FF0000"/>
+          <w:lang w:val="en-US"/>
+        </w:rPr>
+        <w:t xml:space="preserve"> </w:t>
+      </w:r>
+      <w:proofErr w:type="spellStart"/>
+      <w:r>
+        <w:rPr>
+          <w:color w:val="FF0000"/>
+          <w:lang w:val="en-US"/>
+        </w:rPr>
+        <w:t>dòng</w:t>
+      </w:r>
+      <w:proofErr w:type="spellEnd"/>
+      <w:r>
+        <w:rPr>
+          <w:color w:val="FF0000"/>
+          <w:lang w:val="en-US"/>
+        </w:rPr>
+        <w:t xml:space="preserve"> &lt;tr&gt; </w:t>
+      </w:r>
+      <w:proofErr w:type="spellStart"/>
+      <w:r>
+        <w:rPr>
+          <w:color w:val="FF0000"/>
+          <w:lang w:val="en-US"/>
+        </w:rPr>
+        <w:t>và</w:t>
+      </w:r>
+      <w:proofErr w:type="spellEnd"/>
+      <w:r>
+        <w:rPr>
+          <w:color w:val="FF0000"/>
+          <w:lang w:val="en-US"/>
+        </w:rPr>
+        <w:t xml:space="preserve"> &lt;td&gt; </w:t>
+      </w:r>
+      <w:proofErr w:type="spellStart"/>
+      <w:r>
+        <w:rPr>
+          <w:color w:val="FF0000"/>
+          <w:lang w:val="en-US"/>
+        </w:rPr>
+        <w:t>chứa</w:t>
+      </w:r>
+      <w:proofErr w:type="spellEnd"/>
+      <w:r>
+        <w:rPr>
+          <w:color w:val="FF0000"/>
+          <w:lang w:val="en-US"/>
+        </w:rPr>
+        <w:t xml:space="preserve"> </w:t>
+      </w:r>
+      <w:proofErr w:type="spellStart"/>
+      <w:r>
+        <w:rPr>
+          <w:color w:val="FF0000"/>
+          <w:lang w:val="en-US"/>
+        </w:rPr>
+        <w:t>dữ</w:t>
+      </w:r>
+      <w:proofErr w:type="spellEnd"/>
+      <w:r>
+        <w:rPr>
+          <w:color w:val="FF0000"/>
+          <w:lang w:val="en-US"/>
+        </w:rPr>
+        <w:t xml:space="preserve"> </w:t>
+      </w:r>
+      <w:proofErr w:type="spellStart"/>
+      <w:r>
+        <w:rPr>
+          <w:color w:val="FF0000"/>
+          <w:lang w:val="en-US"/>
+        </w:rPr>
+        <w:t>liệu</w:t>
+      </w:r>
+      <w:proofErr w:type="spellEnd"/>
+      <w:r>
+        <w:rPr>
+          <w:color w:val="FF0000"/>
+          <w:lang w:val="en-US"/>
+        </w:rPr>
+        <w:t xml:space="preserve"> $</w:t>
+      </w:r>
+      <w:proofErr w:type="spellStart"/>
+      <w:r>
+        <w:rPr>
+          <w:color w:val="FF0000"/>
+          <w:lang w:val="en-US"/>
+        </w:rPr>
+        <w:t>sv</w:t>
+      </w:r>
+      <w:proofErr w:type="spellEnd"/>
+      <w:r>
+        <w:rPr>
+          <w:color w:val="FF0000"/>
+          <w:lang w:val="en-US"/>
+        </w:rPr>
+        <w:t xml:space="preserve">        </w:t>
       </w:r>
     </w:p>
     <w:p>
@@ -3891,7 +6064,55 @@
           <w:color w:val="FF0000"/>
           <w:lang w:val="en-US"/>
         </w:rPr>
-        <w:t xml:space="preserve">        // Đóng vòng lặp </w:t>
+        <w:t xml:space="preserve">        // </w:t>
+      </w:r>
+      <w:proofErr w:type="spellStart"/>
+      <w:r>
+        <w:rPr>
+          <w:color w:val="FF0000"/>
+          <w:lang w:val="en-US"/>
+        </w:rPr>
+        <w:t>Đóng</w:t>
+      </w:r>
+      <w:proofErr w:type="spellEnd"/>
+      <w:r>
+        <w:rPr>
+          <w:color w:val="FF0000"/>
+          <w:lang w:val="en-US"/>
+        </w:rPr>
+        <w:t xml:space="preserve"> </w:t>
+      </w:r>
+      <w:proofErr w:type="spellStart"/>
+      <w:r>
+        <w:rPr>
+          <w:color w:val="FF0000"/>
+          <w:lang w:val="en-US"/>
+        </w:rPr>
+        <w:t>vòng</w:t>
+      </w:r>
+      <w:proofErr w:type="spellEnd"/>
+      <w:r>
+        <w:rPr>
+          <w:color w:val="FF0000"/>
+          <w:lang w:val="en-US"/>
+        </w:rPr>
+        <w:t xml:space="preserve"> </w:t>
+      </w:r>
+      <w:proofErr w:type="spellStart"/>
+      <w:r>
+        <w:rPr>
+          <w:color w:val="FF0000"/>
+          <w:lang w:val="en-US"/>
+        </w:rPr>
+        <w:t>lặp</w:t>
+      </w:r>
+      <w:proofErr w:type="spellEnd"/>
+      <w:r>
+        <w:rPr>
+          <w:color w:val="FF0000"/>
+          <w:lang w:val="en-US"/>
+        </w:rPr>
+        <w:t xml:space="preserve"> </w:t>
       </w:r>
     </w:p>
     <w:p>
@@ -3910,7 +6131,7 @@
           <w:color w:val="FF0000"/>
           <w:lang w:val="en-US"/>
         </w:rPr>
-        <w:t xml:space="preserve">        ?&gt; </w:t>
+        <w:t xml:space="preserve">        ?&gt;</w:t>
       </w:r>
     </w:p>
     <w:p>
@@ -3929,7 +6150,8 @@
           <w:color w:val="FF0000"/>
           <w:lang w:val="en-US"/>
         </w:rPr>
-        <w:t xml:space="preserve">    &lt;/table&gt; </w:t>
+        <w:lastRenderedPageBreak/>
+        <w:t xml:space="preserve">    &lt;/table&gt;</w:t>
       </w:r>
     </w:p>
     <w:p>
@@ -3948,8 +6170,20 @@
           <w:color w:val="FF0000"/>
           <w:lang w:val="en-US"/>
         </w:rPr>
-        <w:t xml:space="preserve">&lt;/body&gt; </w:t>
-      </w:r>
+        <w:t>&lt;/body&gt;</w:t>
+      </w:r>
+    </w:p>
+    <w:p>
+      <w:pPr>
+        <w:tabs>
+          <w:tab w:val="left" w:pos="819"/>
+        </w:tabs>
+        <w:ind w:left="482"/>
+        <w:rPr>
+          <w:color w:val="FF0000"/>
+          <w:lang w:val="en-US"/>
+        </w:rPr>
+      </w:pPr>
     </w:p>
     <w:p>
       <w:pPr>
@@ -4008,7 +6242,23 @@
           <w:color w:val="FF0000"/>
           <w:lang w:val="en-US"/>
         </w:rPr>
-        <w:t xml:space="preserve">&lt;?php </w:t>
+        <w:t>&lt;?</w:t>
+      </w:r>
+      <w:proofErr w:type="spellStart"/>
+      <w:r>
+        <w:rPr>
+          <w:color w:val="FF0000"/>
+          <w:lang w:val="en-US"/>
+        </w:rPr>
+        <w:t>php</w:t>
+      </w:r>
+      <w:proofErr w:type="spellEnd"/>
+      <w:r>
+        <w:rPr>
+          <w:color w:val="FF0000"/>
+          <w:lang w:val="en-US"/>
+        </w:rPr>
+        <w:t xml:space="preserve"> </w:t>
       </w:r>
     </w:p>
     <w:p>
@@ -4028,7 +6278,103 @@
           <w:color w:val="FF0000"/>
           <w:lang w:val="en-US"/>
         </w:rPr>
-        <w:t xml:space="preserve">// Tệp Controller là "não" của ứng dụng </w:t>
+        <w:t xml:space="preserve">// </w:t>
+      </w:r>
+      <w:proofErr w:type="spellStart"/>
+      <w:r>
+        <w:rPr>
+          <w:color w:val="FF0000"/>
+          <w:lang w:val="en-US"/>
+        </w:rPr>
+        <w:t>Tệp</w:t>
+      </w:r>
+      <w:proofErr w:type="spellEnd"/>
+      <w:r>
+        <w:rPr>
+          <w:color w:val="FF0000"/>
+          <w:lang w:val="en-US"/>
+        </w:rPr>
+        <w:t xml:space="preserve"> Controller </w:t>
+      </w:r>
+      <w:proofErr w:type="spellStart"/>
+      <w:r>
+        <w:rPr>
+          <w:color w:val="FF0000"/>
+          <w:lang w:val="en-US"/>
+        </w:rPr>
+        <w:t>là</w:t>
+      </w:r>
+      <w:proofErr w:type="spellEnd"/>
+      <w:r>
+        <w:rPr>
+          <w:color w:val="FF0000"/>
+          <w:lang w:val="en-US"/>
+        </w:rPr>
+        <w:t xml:space="preserve"> "</w:t>
+      </w:r>
+      <w:proofErr w:type="spellStart"/>
+      <w:r>
+        <w:rPr>
+          <w:color w:val="FF0000"/>
+          <w:lang w:val="en-US"/>
+        </w:rPr>
+        <w:t>não</w:t>
+      </w:r>
+      <w:proofErr w:type="spellEnd"/>
+      <w:r>
+        <w:rPr>
+          <w:color w:val="FF0000"/>
+          <w:lang w:val="en-US"/>
+        </w:rPr>
+        <w:t xml:space="preserve">" </w:t>
+      </w:r>
+      <w:proofErr w:type="spellStart"/>
+      <w:r>
+        <w:rPr>
+          <w:color w:val="FF0000"/>
+          <w:lang w:val="en-US"/>
+        </w:rPr>
+        <w:t>của</w:t>
+      </w:r>
+      <w:proofErr w:type="spellEnd"/>
+      <w:r>
+        <w:rPr>
+          <w:color w:val="FF0000"/>
+          <w:lang w:val="en-US"/>
+        </w:rPr>
+        <w:t xml:space="preserve"> </w:t>
+      </w:r>
+      <w:proofErr w:type="spellStart"/>
+      <w:r>
+        <w:rPr>
+          <w:color w:val="FF0000"/>
+          <w:lang w:val="en-US"/>
+        </w:rPr>
+        <w:t>ứng</w:t>
+      </w:r>
+      <w:proofErr w:type="spellEnd"/>
+      <w:r>
+        <w:rPr>
+          <w:color w:val="FF0000"/>
+          <w:lang w:val="en-US"/>
+        </w:rPr>
+        <w:t xml:space="preserve"> </w:t>
+      </w:r>
+      <w:proofErr w:type="spellStart"/>
+      <w:r>
+        <w:rPr>
+          <w:color w:val="FF0000"/>
+          <w:lang w:val="en-US"/>
+        </w:rPr>
+        <w:t>dụng</w:t>
+      </w:r>
+      <w:proofErr w:type="spellEnd"/>
+      <w:r>
+        <w:rPr>
+          <w:color w:val="FF0000"/>
+          <w:lang w:val="en-US"/>
+        </w:rPr>
+        <w:t xml:space="preserve"> </w:t>
       </w:r>
     </w:p>
     <w:p>
@@ -4048,7 +6394,71 @@
           <w:color w:val="FF0000"/>
           <w:lang w:val="en-US"/>
         </w:rPr>
-        <w:t xml:space="preserve">// TODO 6: (Quan trọng) Import (require_once) tệp Model vào </w:t>
+        <w:t xml:space="preserve">// TODO 6: (Quan </w:t>
+      </w:r>
+      <w:proofErr w:type="spellStart"/>
+      <w:r>
+        <w:rPr>
+          <w:color w:val="FF0000"/>
+          <w:lang w:val="en-US"/>
+        </w:rPr>
+        <w:t>trọng</w:t>
+      </w:r>
+      <w:proofErr w:type="spellEnd"/>
+      <w:r>
+        <w:rPr>
+          <w:color w:val="FF0000"/>
+          <w:lang w:val="en-US"/>
+        </w:rPr>
+        <w:t>) Import (</w:t>
+      </w:r>
+      <w:proofErr w:type="spellStart"/>
+      <w:r>
+        <w:rPr>
+          <w:color w:val="FF0000"/>
+          <w:lang w:val="en-US"/>
+        </w:rPr>
+        <w:t>require_once</w:t>
+      </w:r>
+      <w:proofErr w:type="spellEnd"/>
+      <w:r>
+        <w:rPr>
+          <w:color w:val="FF0000"/>
+          <w:lang w:val="en-US"/>
+        </w:rPr>
+        <w:t xml:space="preserve">) </w:t>
+      </w:r>
+      <w:proofErr w:type="spellStart"/>
+      <w:r>
+        <w:rPr>
+          <w:color w:val="FF0000"/>
+          <w:lang w:val="en-US"/>
+        </w:rPr>
+        <w:t>tệp</w:t>
+      </w:r>
+      <w:proofErr w:type="spellEnd"/>
+      <w:r>
+        <w:rPr>
+          <w:color w:val="FF0000"/>
+          <w:lang w:val="en-US"/>
+        </w:rPr>
+        <w:t xml:space="preserve"> Model </w:t>
+      </w:r>
+      <w:proofErr w:type="spellStart"/>
+      <w:r>
+        <w:rPr>
+          <w:color w:val="FF0000"/>
+          <w:lang w:val="en-US"/>
+        </w:rPr>
+        <w:t>vào</w:t>
+      </w:r>
+      <w:proofErr w:type="spellEnd"/>
+      <w:r>
+        <w:rPr>
+          <w:color w:val="FF0000"/>
+          <w:lang w:val="en-US"/>
+        </w:rPr>
+        <w:t xml:space="preserve"> </w:t>
       </w:r>
     </w:p>
     <w:p>
@@ -4063,12 +6473,46 @@
           <w:lang w:val="en-US"/>
         </w:rPr>
       </w:pPr>
-      <w:r>
-        <w:rPr>
-          <w:color w:val="FF0000"/>
-          <w:lang w:val="en-US"/>
-        </w:rPr>
-        <w:t xml:space="preserve">require_once 'model/SinhVienModel.php'; </w:t>
+      <w:proofErr w:type="spellStart"/>
+      <w:r>
+        <w:rPr>
+          <w:color w:val="FF0000"/>
+          <w:lang w:val="en-US"/>
+        </w:rPr>
+        <w:t>require_once</w:t>
+      </w:r>
+      <w:proofErr w:type="spellEnd"/>
+      <w:r>
+        <w:rPr>
+          <w:color w:val="FF0000"/>
+          <w:lang w:val="en-US"/>
+        </w:rPr>
+        <w:t xml:space="preserve"> 'model/</w:t>
+      </w:r>
+      <w:proofErr w:type="spellStart"/>
+      <w:r>
+        <w:rPr>
+          <w:color w:val="FF0000"/>
+          <w:lang w:val="en-US"/>
+        </w:rPr>
+        <w:t>SinhVienModel.php</w:t>
+      </w:r>
+      <w:proofErr w:type="spellEnd"/>
+      <w:proofErr w:type="gramStart"/>
+      <w:r>
+        <w:rPr>
+          <w:color w:val="FF0000"/>
+          <w:lang w:val="en-US"/>
+        </w:rPr>
+        <w:t>';</w:t>
+      </w:r>
+      <w:proofErr w:type="gramEnd"/>
+      <w:r>
+        <w:rPr>
+          <w:color w:val="FF0000"/>
+          <w:lang w:val="en-US"/>
+        </w:rPr>
+        <w:t xml:space="preserve"> </w:t>
       </w:r>
     </w:p>
     <w:p>
@@ -4088,7 +6532,6 @@
           <w:color w:val="FF0000"/>
           <w:lang w:val="en-US"/>
         </w:rPr>
-        <w:lastRenderedPageBreak/>
         <w:t xml:space="preserve"> </w:t>
       </w:r>
     </w:p>
@@ -4149,7 +6592,23 @@
           <w:color w:val="FF0000"/>
           <w:lang w:val="en-US"/>
         </w:rPr>
-        <w:t xml:space="preserve">$host = '127.0.0.1'; </w:t>
+        <w:t>$host = '127.0.0.1</w:t>
+      </w:r>
+      <w:proofErr w:type="gramStart"/>
+      <w:r>
+        <w:rPr>
+          <w:color w:val="FF0000"/>
+          <w:lang w:val="en-US"/>
+        </w:rPr>
+        <w:t>';</w:t>
+      </w:r>
+      <w:proofErr w:type="gramEnd"/>
+      <w:r>
+        <w:rPr>
+          <w:color w:val="FF0000"/>
+          <w:lang w:val="en-US"/>
+        </w:rPr>
+        <w:t xml:space="preserve"> </w:t>
       </w:r>
     </w:p>
     <w:p>
@@ -4169,7 +6628,39 @@
           <w:color w:val="FF0000"/>
           <w:lang w:val="en-US"/>
         </w:rPr>
-        <w:t xml:space="preserve">$dbname = 'cse485_web'; </w:t>
+        <w:t>$</w:t>
+      </w:r>
+      <w:proofErr w:type="spellStart"/>
+      <w:r>
+        <w:rPr>
+          <w:color w:val="FF0000"/>
+          <w:lang w:val="en-US"/>
+        </w:rPr>
+        <w:t>dbname</w:t>
+      </w:r>
+      <w:proofErr w:type="spellEnd"/>
+      <w:r>
+        <w:rPr>
+          <w:color w:val="FF0000"/>
+          <w:lang w:val="en-US"/>
+        </w:rPr>
+        <w:t xml:space="preserve"> = 'cse485_web</w:t>
+      </w:r>
+      <w:proofErr w:type="gramStart"/>
+      <w:r>
+        <w:rPr>
+          <w:color w:val="FF0000"/>
+          <w:lang w:val="en-US"/>
+        </w:rPr>
+        <w:t>';</w:t>
+      </w:r>
+      <w:proofErr w:type="gramEnd"/>
+      <w:r>
+        <w:rPr>
+          <w:color w:val="FF0000"/>
+          <w:lang w:val="en-US"/>
+        </w:rPr>
+        <w:t xml:space="preserve"> </w:t>
       </w:r>
     </w:p>
     <w:p>
@@ -4189,7 +6680,23 @@
           <w:color w:val="FF0000"/>
           <w:lang w:val="en-US"/>
         </w:rPr>
-        <w:t xml:space="preserve">$username = 'root'; </w:t>
+        <w:t>$username = 'root</w:t>
+      </w:r>
+      <w:proofErr w:type="gramStart"/>
+      <w:r>
+        <w:rPr>
+          <w:color w:val="FF0000"/>
+          <w:lang w:val="en-US"/>
+        </w:rPr>
+        <w:t>';</w:t>
+      </w:r>
+      <w:proofErr w:type="gramEnd"/>
+      <w:r>
+        <w:rPr>
+          <w:color w:val="FF0000"/>
+          <w:lang w:val="en-US"/>
+        </w:rPr>
+        <w:t xml:space="preserve"> </w:t>
       </w:r>
     </w:p>
     <w:p>
@@ -4209,7 +6716,23 @@
           <w:color w:val="FF0000"/>
           <w:lang w:val="en-US"/>
         </w:rPr>
-        <w:t xml:space="preserve">$password = ''; </w:t>
+        <w:t>$password = '</w:t>
+      </w:r>
+      <w:proofErr w:type="gramStart"/>
+      <w:r>
+        <w:rPr>
+          <w:color w:val="FF0000"/>
+          <w:lang w:val="en-US"/>
+        </w:rPr>
+        <w:t>';</w:t>
+      </w:r>
+      <w:proofErr w:type="gramEnd"/>
+      <w:r>
+        <w:rPr>
+          <w:color w:val="FF0000"/>
+          <w:lang w:val="en-US"/>
+        </w:rPr>
+        <w:t xml:space="preserve"> </w:t>
       </w:r>
     </w:p>
     <w:p>
@@ -4242,7 +6765,73 @@
           <w:color w:val="FF0000"/>
           <w:lang w:val="en-US"/>
         </w:rPr>
-        <w:t>$dsn = "mysql:host=$host;dbname=$dbname;charset=utf8mb4";</w:t>
+        <w:t>$</w:t>
+      </w:r>
+      <w:proofErr w:type="spellStart"/>
+      <w:r>
+        <w:rPr>
+          <w:color w:val="FF0000"/>
+          <w:lang w:val="en-US"/>
+        </w:rPr>
+        <w:t>dsn</w:t>
+      </w:r>
+      <w:proofErr w:type="spellEnd"/>
+      <w:r>
+        <w:rPr>
+          <w:color w:val="FF0000"/>
+          <w:lang w:val="en-US"/>
+        </w:rPr>
+        <w:t xml:space="preserve"> = "</w:t>
+      </w:r>
+      <w:proofErr w:type="spellStart"/>
+      <w:proofErr w:type="gramStart"/>
+      <w:r>
+        <w:rPr>
+          <w:color w:val="FF0000"/>
+          <w:lang w:val="en-US"/>
+        </w:rPr>
+        <w:t>mysql:host</w:t>
+      </w:r>
+      <w:proofErr w:type="spellEnd"/>
+      <w:proofErr w:type="gramEnd"/>
+      <w:r>
+        <w:rPr>
+          <w:color w:val="FF0000"/>
+          <w:lang w:val="en-US"/>
+        </w:rPr>
+        <w:t>=$</w:t>
+      </w:r>
+      <w:proofErr w:type="spellStart"/>
+      <w:r>
+        <w:rPr>
+          <w:color w:val="FF0000"/>
+          <w:lang w:val="en-US"/>
+        </w:rPr>
+        <w:t>host;dbname</w:t>
+      </w:r>
+      <w:proofErr w:type="spellEnd"/>
+      <w:r>
+        <w:rPr>
+          <w:color w:val="FF0000"/>
+          <w:lang w:val="en-US"/>
+        </w:rPr>
+        <w:t>=$</w:t>
+      </w:r>
+      <w:proofErr w:type="spellStart"/>
+      <w:r>
+        <w:rPr>
+          <w:color w:val="FF0000"/>
+          <w:lang w:val="en-US"/>
+        </w:rPr>
+        <w:t>dbname;charset</w:t>
+      </w:r>
+      <w:proofErr w:type="spellEnd"/>
+      <w:r>
+        <w:rPr>
+          <w:color w:val="FF0000"/>
+          <w:lang w:val="en-US"/>
+        </w:rPr>
+        <w:t>=utf8mb4";</w:t>
       </w:r>
     </w:p>
     <w:p>
@@ -4282,7 +6871,55 @@
           <w:color w:val="FF0000"/>
           <w:lang w:val="en-US"/>
         </w:rPr>
-        <w:t xml:space="preserve">    $pdo = new PDO($dsn, $username, $password);</w:t>
+        <w:t xml:space="preserve">    $</w:t>
+      </w:r>
+      <w:proofErr w:type="spellStart"/>
+      <w:r>
+        <w:rPr>
+          <w:color w:val="FF0000"/>
+          <w:lang w:val="en-US"/>
+        </w:rPr>
+        <w:t>pdo</w:t>
+      </w:r>
+      <w:proofErr w:type="spellEnd"/>
+      <w:r>
+        <w:rPr>
+          <w:color w:val="FF0000"/>
+          <w:lang w:val="en-US"/>
+        </w:rPr>
+        <w:t xml:space="preserve"> = new </w:t>
+      </w:r>
+      <w:proofErr w:type="gramStart"/>
+      <w:r>
+        <w:rPr>
+          <w:color w:val="FF0000"/>
+          <w:lang w:val="en-US"/>
+        </w:rPr>
+        <w:t>PDO(</w:t>
+      </w:r>
+      <w:proofErr w:type="gramEnd"/>
+      <w:r>
+        <w:rPr>
+          <w:color w:val="FF0000"/>
+          <w:lang w:val="en-US"/>
+        </w:rPr>
+        <w:t>$</w:t>
+      </w:r>
+      <w:proofErr w:type="spellStart"/>
+      <w:r>
+        <w:rPr>
+          <w:color w:val="FF0000"/>
+          <w:lang w:val="en-US"/>
+        </w:rPr>
+        <w:t>dsn</w:t>
+      </w:r>
+      <w:proofErr w:type="spellEnd"/>
+      <w:r>
+        <w:rPr>
+          <w:color w:val="FF0000"/>
+          <w:lang w:val="en-US"/>
+        </w:rPr>
+        <w:t>, $username, $password);</w:t>
       </w:r>
     </w:p>
     <w:p>
@@ -4302,7 +6939,48 @@
           <w:color w:val="FF0000"/>
           <w:lang w:val="en-US"/>
         </w:rPr>
-        <w:t xml:space="preserve">    $pdo-&gt;setAttribute(PDO::ATTR_ERRMODE, PDO::ERRMODE_EXCEPTION);</w:t>
+        <w:t xml:space="preserve">    $</w:t>
+      </w:r>
+      <w:proofErr w:type="spellStart"/>
+      <w:r>
+        <w:rPr>
+          <w:color w:val="FF0000"/>
+          <w:lang w:val="en-US"/>
+        </w:rPr>
+        <w:t>pdo</w:t>
+      </w:r>
+      <w:proofErr w:type="spellEnd"/>
+      <w:r>
+        <w:rPr>
+          <w:color w:val="FF0000"/>
+          <w:lang w:val="en-US"/>
+        </w:rPr>
+        <w:t>-&gt;</w:t>
+      </w:r>
+      <w:proofErr w:type="spellStart"/>
+      <w:proofErr w:type="gramStart"/>
+      <w:r>
+        <w:rPr>
+          <w:color w:val="FF0000"/>
+          <w:lang w:val="en-US"/>
+        </w:rPr>
+        <w:t>setAttribute</w:t>
+      </w:r>
+      <w:proofErr w:type="spellEnd"/>
+      <w:r>
+        <w:rPr>
+          <w:color w:val="FF0000"/>
+          <w:lang w:val="en-US"/>
+        </w:rPr>
+        <w:t>(</w:t>
+      </w:r>
+      <w:proofErr w:type="gramEnd"/>
+      <w:r>
+        <w:rPr>
+          <w:color w:val="FF0000"/>
+          <w:lang w:val="en-US"/>
+        </w:rPr>
+        <w:t>PDO::ATTR_ERRMODE, PDO::ERRMODE_EXCEPTION);</w:t>
       </w:r>
     </w:p>
     <w:p>
@@ -4322,8 +7000,81 @@
           <w:color w:val="FF0000"/>
           <w:lang w:val="en-US"/>
         </w:rPr>
-        <w:t xml:space="preserve">    echo "Kết nối thành công!";</w:t>
-      </w:r>
+        <w:t xml:space="preserve">    echo "</w:t>
+      </w:r>
+      <w:proofErr w:type="spellStart"/>
+      <w:r>
+        <w:rPr>
+          <w:color w:val="FF0000"/>
+          <w:lang w:val="en-US"/>
+        </w:rPr>
+        <w:t>Kết</w:t>
+      </w:r>
+      <w:proofErr w:type="spellEnd"/>
+      <w:r>
+        <w:rPr>
+          <w:color w:val="FF0000"/>
+          <w:lang w:val="en-US"/>
+        </w:rPr>
+        <w:t xml:space="preserve"> </w:t>
+      </w:r>
+      <w:proofErr w:type="spellStart"/>
+      <w:r>
+        <w:rPr>
+          <w:color w:val="FF0000"/>
+          <w:lang w:val="en-US"/>
+        </w:rPr>
+        <w:t>nối</w:t>
+      </w:r>
+      <w:proofErr w:type="spellEnd"/>
+      <w:r>
+        <w:rPr>
+          <w:color w:val="FF0000"/>
+          <w:lang w:val="en-US"/>
+        </w:rPr>
+        <w:t xml:space="preserve"> </w:t>
+      </w:r>
+      <w:proofErr w:type="spellStart"/>
+      <w:r>
+        <w:rPr>
+          <w:color w:val="FF0000"/>
+          <w:lang w:val="en-US"/>
+        </w:rPr>
+        <w:t>thành</w:t>
+      </w:r>
+      <w:proofErr w:type="spellEnd"/>
+      <w:r>
+        <w:rPr>
+          <w:color w:val="FF0000"/>
+          <w:lang w:val="en-US"/>
+        </w:rPr>
+        <w:t xml:space="preserve"> </w:t>
+      </w:r>
+      <w:proofErr w:type="spellStart"/>
+      <w:r>
+        <w:rPr>
+          <w:color w:val="FF0000"/>
+          <w:lang w:val="en-US"/>
+        </w:rPr>
+        <w:t>công</w:t>
+      </w:r>
+      <w:proofErr w:type="spellEnd"/>
+      <w:r>
+        <w:rPr>
+          <w:color w:val="FF0000"/>
+          <w:lang w:val="en-US"/>
+        </w:rPr>
+        <w:t>!</w:t>
+      </w:r>
+      <w:proofErr w:type="gramStart"/>
+      <w:r>
+        <w:rPr>
+          <w:color w:val="FF0000"/>
+          <w:lang w:val="en-US"/>
+        </w:rPr>
+        <w:t>";</w:t>
+      </w:r>
+      <w:proofErr w:type="gramEnd"/>
     </w:p>
     <w:p>
       <w:pPr>
@@ -4342,7 +7093,23 @@
           <w:color w:val="FF0000"/>
           <w:lang w:val="en-US"/>
         </w:rPr>
-        <w:t>} catch (PDOException $e) {</w:t>
+        <w:t>} catch (</w:t>
+      </w:r>
+      <w:proofErr w:type="spellStart"/>
+      <w:r>
+        <w:rPr>
+          <w:color w:val="FF0000"/>
+          <w:lang w:val="en-US"/>
+        </w:rPr>
+        <w:t>PDOException</w:t>
+      </w:r>
+      <w:proofErr w:type="spellEnd"/>
+      <w:r>
+        <w:rPr>
+          <w:color w:val="FF0000"/>
+          <w:lang w:val="en-US"/>
+        </w:rPr>
+        <w:t xml:space="preserve"> $e) {</w:t>
       </w:r>
     </w:p>
     <w:p>
@@ -4362,7 +7129,112 @@
           <w:color w:val="FF0000"/>
           <w:lang w:val="en-US"/>
         </w:rPr>
-        <w:t xml:space="preserve">    die("Kết nối thất bại: " . $e-&gt;getMessage());</w:t>
+        <w:t xml:space="preserve">    </w:t>
+      </w:r>
+      <w:proofErr w:type="gramStart"/>
+      <w:r>
+        <w:rPr>
+          <w:color w:val="FF0000"/>
+          <w:lang w:val="en-US"/>
+        </w:rPr>
+        <w:t>die(</w:t>
+      </w:r>
+      <w:proofErr w:type="gramEnd"/>
+      <w:r>
+        <w:rPr>
+          <w:color w:val="FF0000"/>
+          <w:lang w:val="en-US"/>
+        </w:rPr>
+        <w:t>"</w:t>
+      </w:r>
+      <w:proofErr w:type="spellStart"/>
+      <w:r>
+        <w:rPr>
+          <w:color w:val="FF0000"/>
+          <w:lang w:val="en-US"/>
+        </w:rPr>
+        <w:t>Kết</w:t>
+      </w:r>
+      <w:proofErr w:type="spellEnd"/>
+      <w:r>
+        <w:rPr>
+          <w:color w:val="FF0000"/>
+          <w:lang w:val="en-US"/>
+        </w:rPr>
+        <w:t xml:space="preserve"> </w:t>
+      </w:r>
+      <w:proofErr w:type="spellStart"/>
+      <w:r>
+        <w:rPr>
+          <w:color w:val="FF0000"/>
+          <w:lang w:val="en-US"/>
+        </w:rPr>
+        <w:t>nối</w:t>
+      </w:r>
+      <w:proofErr w:type="spellEnd"/>
+      <w:r>
+        <w:rPr>
+          <w:color w:val="FF0000"/>
+          <w:lang w:val="en-US"/>
+        </w:rPr>
+        <w:t xml:space="preserve"> </w:t>
+      </w:r>
+      <w:proofErr w:type="spellStart"/>
+      <w:r>
+        <w:rPr>
+          <w:color w:val="FF0000"/>
+          <w:lang w:val="en-US"/>
+        </w:rPr>
+        <w:t>thất</w:t>
+      </w:r>
+      <w:proofErr w:type="spellEnd"/>
+      <w:r>
+        <w:rPr>
+          <w:color w:val="FF0000"/>
+          <w:lang w:val="en-US"/>
+        </w:rPr>
+        <w:t xml:space="preserve"> </w:t>
+      </w:r>
+      <w:proofErr w:type="spellStart"/>
+      <w:r>
+        <w:rPr>
+          <w:color w:val="FF0000"/>
+          <w:lang w:val="en-US"/>
+        </w:rPr>
+        <w:t>bại</w:t>
+      </w:r>
+      <w:proofErr w:type="spellEnd"/>
+      <w:r>
+        <w:rPr>
+          <w:color w:val="FF0000"/>
+          <w:lang w:val="en-US"/>
+        </w:rPr>
+        <w:t>: " . $e-&gt;</w:t>
+      </w:r>
+      <w:proofErr w:type="spellStart"/>
+      <w:proofErr w:type="gramStart"/>
+      <w:r>
+        <w:rPr>
+          <w:color w:val="FF0000"/>
+          <w:lang w:val="en-US"/>
+        </w:rPr>
+        <w:t>getMessage</w:t>
+      </w:r>
+      <w:proofErr w:type="spellEnd"/>
+      <w:r>
+        <w:rPr>
+          <w:color w:val="FF0000"/>
+          <w:lang w:val="en-US"/>
+        </w:rPr>
+        <w:t>(</w:t>
+      </w:r>
+      <w:proofErr w:type="gramEnd"/>
+      <w:r>
+        <w:rPr>
+          <w:color w:val="FF0000"/>
+          <w:lang w:val="en-US"/>
+        </w:rPr>
+        <w:t>));</w:t>
       </w:r>
     </w:p>
     <w:p>
@@ -4462,7 +7334,167 @@
           <w:color w:val="FF0000"/>
           <w:lang w:val="en-US"/>
         </w:rPr>
-        <w:t xml:space="preserve">// TODO 8: Kiểm tra xem có hành động POST (thêm sinh viên) không </w:t>
+        <w:t xml:space="preserve">// TODO 8: </w:t>
+      </w:r>
+      <w:proofErr w:type="spellStart"/>
+      <w:r>
+        <w:rPr>
+          <w:color w:val="FF0000"/>
+          <w:lang w:val="en-US"/>
+        </w:rPr>
+        <w:t>Kiểm</w:t>
+      </w:r>
+      <w:proofErr w:type="spellEnd"/>
+      <w:r>
+        <w:rPr>
+          <w:color w:val="FF0000"/>
+          <w:lang w:val="en-US"/>
+        </w:rPr>
+        <w:t xml:space="preserve"> </w:t>
+      </w:r>
+      <w:proofErr w:type="spellStart"/>
+      <w:r>
+        <w:rPr>
+          <w:color w:val="FF0000"/>
+          <w:lang w:val="en-US"/>
+        </w:rPr>
+        <w:t>tra</w:t>
+      </w:r>
+      <w:proofErr w:type="spellEnd"/>
+      <w:r>
+        <w:rPr>
+          <w:color w:val="FF0000"/>
+          <w:lang w:val="en-US"/>
+        </w:rPr>
+        <w:t xml:space="preserve"> </w:t>
+      </w:r>
+      <w:proofErr w:type="spellStart"/>
+      <w:r>
+        <w:rPr>
+          <w:color w:val="FF0000"/>
+          <w:lang w:val="en-US"/>
+        </w:rPr>
+        <w:t>xem</w:t>
+      </w:r>
+      <w:proofErr w:type="spellEnd"/>
+      <w:r>
+        <w:rPr>
+          <w:color w:val="FF0000"/>
+          <w:lang w:val="en-US"/>
+        </w:rPr>
+        <w:t xml:space="preserve"> </w:t>
+      </w:r>
+      <w:proofErr w:type="spellStart"/>
+      <w:r>
+        <w:rPr>
+          <w:color w:val="FF0000"/>
+          <w:lang w:val="en-US"/>
+        </w:rPr>
+        <w:t>có</w:t>
+      </w:r>
+      <w:proofErr w:type="spellEnd"/>
+      <w:r>
+        <w:rPr>
+          <w:color w:val="FF0000"/>
+          <w:lang w:val="en-US"/>
+        </w:rPr>
+        <w:t xml:space="preserve"> </w:t>
+      </w:r>
+      <w:proofErr w:type="spellStart"/>
+      <w:r>
+        <w:rPr>
+          <w:color w:val="FF0000"/>
+          <w:lang w:val="en-US"/>
+        </w:rPr>
+        <w:t>hành</w:t>
+      </w:r>
+      <w:proofErr w:type="spellEnd"/>
+      <w:r>
+        <w:rPr>
+          <w:color w:val="FF0000"/>
+          <w:lang w:val="en-US"/>
+        </w:rPr>
+        <w:t xml:space="preserve"> </w:t>
+      </w:r>
+      <w:proofErr w:type="spellStart"/>
+      <w:r>
+        <w:rPr>
+          <w:color w:val="FF0000"/>
+          <w:lang w:val="en-US"/>
+        </w:rPr>
+        <w:t>động</w:t>
+      </w:r>
+      <w:proofErr w:type="spellEnd"/>
+      <w:r>
+        <w:rPr>
+          <w:color w:val="FF0000"/>
+          <w:lang w:val="en-US"/>
+        </w:rPr>
+        <w:t xml:space="preserve"> POST (</w:t>
+      </w:r>
+      <w:proofErr w:type="spellStart"/>
+      <w:r>
+        <w:rPr>
+          <w:color w:val="FF0000"/>
+          <w:lang w:val="en-US"/>
+        </w:rPr>
+        <w:t>thêm</w:t>
+      </w:r>
+      <w:proofErr w:type="spellEnd"/>
+      <w:r>
+        <w:rPr>
+          <w:color w:val="FF0000"/>
+          <w:lang w:val="en-US"/>
+        </w:rPr>
+        <w:t xml:space="preserve"> </w:t>
+      </w:r>
+      <w:proofErr w:type="spellStart"/>
+      <w:r>
+        <w:rPr>
+          <w:color w:val="FF0000"/>
+          <w:lang w:val="en-US"/>
+        </w:rPr>
+        <w:t>sinh</w:t>
+      </w:r>
+      <w:proofErr w:type="spellEnd"/>
+      <w:r>
+        <w:rPr>
+          <w:color w:val="FF0000"/>
+          <w:lang w:val="en-US"/>
+        </w:rPr>
+        <w:t xml:space="preserve"> </w:t>
+      </w:r>
+      <w:proofErr w:type="spellStart"/>
+      <w:r>
+        <w:rPr>
+          <w:color w:val="FF0000"/>
+          <w:lang w:val="en-US"/>
+        </w:rPr>
+        <w:t>viên</w:t>
+      </w:r>
+      <w:proofErr w:type="spellEnd"/>
+      <w:r>
+        <w:rPr>
+          <w:color w:val="FF0000"/>
+          <w:lang w:val="en-US"/>
+        </w:rPr>
+        <w:t xml:space="preserve">) </w:t>
+      </w:r>
+      <w:proofErr w:type="spellStart"/>
+      <w:r>
+        <w:rPr>
+          <w:color w:val="FF0000"/>
+          <w:lang w:val="en-US"/>
+        </w:rPr>
+        <w:t>không</w:t>
+      </w:r>
+      <w:proofErr w:type="spellEnd"/>
+      <w:r>
+        <w:rPr>
+          <w:color w:val="FF0000"/>
+          <w:lang w:val="en-US"/>
+        </w:rPr>
+        <w:t xml:space="preserve"> </w:t>
       </w:r>
     </w:p>
     <w:p>
@@ -4482,7 +7514,39 @@
           <w:color w:val="FF0000"/>
           <w:lang w:val="en-US"/>
         </w:rPr>
-        <w:t xml:space="preserve">if (isset($_POST['ten_sinh_vien'])) {      </w:t>
+        <w:t>if (</w:t>
+      </w:r>
+      <w:proofErr w:type="spellStart"/>
+      <w:r>
+        <w:rPr>
+          <w:color w:val="FF0000"/>
+          <w:lang w:val="en-US"/>
+        </w:rPr>
+        <w:t>isset</w:t>
+      </w:r>
+      <w:proofErr w:type="spellEnd"/>
+      <w:r>
+        <w:rPr>
+          <w:color w:val="FF0000"/>
+          <w:lang w:val="en-US"/>
+        </w:rPr>
+        <w:t>($_POST['</w:t>
+      </w:r>
+      <w:proofErr w:type="spellStart"/>
+      <w:r>
+        <w:rPr>
+          <w:color w:val="FF0000"/>
+          <w:lang w:val="en-US"/>
+        </w:rPr>
+        <w:t>ten_sinh_vien</w:t>
+      </w:r>
+      <w:proofErr w:type="spellEnd"/>
+      <w:r>
+        <w:rPr>
+          <w:color w:val="FF0000"/>
+          <w:lang w:val="en-US"/>
+        </w:rPr>
+        <w:t xml:space="preserve">'])) {      </w:t>
       </w:r>
     </w:p>
     <w:p>
@@ -4502,7 +7566,87 @@
           <w:color w:val="FF0000"/>
           <w:lang w:val="en-US"/>
         </w:rPr>
-        <w:t xml:space="preserve">    // TODO 9: Nếu có, lấy $ten và $email từ $_POST </w:t>
+        <w:t xml:space="preserve">    // TODO 9: </w:t>
+      </w:r>
+      <w:proofErr w:type="spellStart"/>
+      <w:r>
+        <w:rPr>
+          <w:color w:val="FF0000"/>
+          <w:lang w:val="en-US"/>
+        </w:rPr>
+        <w:t>Nếu</w:t>
+      </w:r>
+      <w:proofErr w:type="spellEnd"/>
+      <w:r>
+        <w:rPr>
+          <w:color w:val="FF0000"/>
+          <w:lang w:val="en-US"/>
+        </w:rPr>
+        <w:t xml:space="preserve"> </w:t>
+      </w:r>
+      <w:proofErr w:type="spellStart"/>
+      <w:r>
+        <w:rPr>
+          <w:color w:val="FF0000"/>
+          <w:lang w:val="en-US"/>
+        </w:rPr>
+        <w:t>có</w:t>
+      </w:r>
+      <w:proofErr w:type="spellEnd"/>
+      <w:r>
+        <w:rPr>
+          <w:color w:val="FF0000"/>
+          <w:lang w:val="en-US"/>
+        </w:rPr>
+        <w:t xml:space="preserve">, </w:t>
+      </w:r>
+      <w:proofErr w:type="spellStart"/>
+      <w:r>
+        <w:rPr>
+          <w:color w:val="FF0000"/>
+          <w:lang w:val="en-US"/>
+        </w:rPr>
+        <w:t>lấy</w:t>
+      </w:r>
+      <w:proofErr w:type="spellEnd"/>
+      <w:r>
+        <w:rPr>
+          <w:color w:val="FF0000"/>
+          <w:lang w:val="en-US"/>
+        </w:rPr>
+        <w:t xml:space="preserve"> $ten </w:t>
+      </w:r>
+      <w:proofErr w:type="spellStart"/>
+      <w:r>
+        <w:rPr>
+          <w:color w:val="FF0000"/>
+          <w:lang w:val="en-US"/>
+        </w:rPr>
+        <w:t>và</w:t>
+      </w:r>
+      <w:proofErr w:type="spellEnd"/>
+      <w:r>
+        <w:rPr>
+          <w:color w:val="FF0000"/>
+          <w:lang w:val="en-US"/>
+        </w:rPr>
+        <w:t xml:space="preserve"> $email </w:t>
+      </w:r>
+      <w:proofErr w:type="spellStart"/>
+      <w:r>
+        <w:rPr>
+          <w:color w:val="FF0000"/>
+          <w:lang w:val="en-US"/>
+        </w:rPr>
+        <w:t>từ</w:t>
+      </w:r>
+      <w:proofErr w:type="spellEnd"/>
+      <w:r>
+        <w:rPr>
+          <w:color w:val="FF0000"/>
+          <w:lang w:val="en-US"/>
+        </w:rPr>
+        <w:t xml:space="preserve"> $_POST </w:t>
       </w:r>
     </w:p>
     <w:p>
@@ -4522,7 +7666,39 @@
           <w:color w:val="FF0000"/>
           <w:lang w:val="en-US"/>
         </w:rPr>
-        <w:t xml:space="preserve">    $ten = $_POST['ten_sinh_vien']; </w:t>
+        <w:t xml:space="preserve">    $ten = $_POST['</w:t>
+      </w:r>
+      <w:proofErr w:type="spellStart"/>
+      <w:r>
+        <w:rPr>
+          <w:color w:val="FF0000"/>
+          <w:lang w:val="en-US"/>
+        </w:rPr>
+        <w:t>ten_sinh_vien</w:t>
+      </w:r>
+      <w:proofErr w:type="spellEnd"/>
+      <w:r>
+        <w:rPr>
+          <w:color w:val="FF0000"/>
+          <w:lang w:val="en-US"/>
+        </w:rPr>
+        <w:t>'</w:t>
+      </w:r>
+      <w:proofErr w:type="gramStart"/>
+      <w:r>
+        <w:rPr>
+          <w:color w:val="FF0000"/>
+          <w:lang w:val="en-US"/>
+        </w:rPr>
+        <w:t>];</w:t>
+      </w:r>
+      <w:proofErr w:type="gramEnd"/>
+      <w:r>
+        <w:rPr>
+          <w:color w:val="FF0000"/>
+          <w:lang w:val="en-US"/>
+        </w:rPr>
+        <w:t xml:space="preserve"> </w:t>
       </w:r>
     </w:p>
     <w:p>
@@ -4542,7 +7718,23 @@
           <w:color w:val="FF0000"/>
           <w:lang w:val="en-US"/>
         </w:rPr>
-        <w:t xml:space="preserve">    $email = $_POST['email']; </w:t>
+        <w:t xml:space="preserve">    $email = $_POST['email'</w:t>
+      </w:r>
+      <w:proofErr w:type="gramStart"/>
+      <w:r>
+        <w:rPr>
+          <w:color w:val="FF0000"/>
+          <w:lang w:val="en-US"/>
+        </w:rPr>
+        <w:t>];</w:t>
+      </w:r>
+      <w:proofErr w:type="gramEnd"/>
+      <w:r>
+        <w:rPr>
+          <w:color w:val="FF0000"/>
+          <w:lang w:val="en-US"/>
+        </w:rPr>
+        <w:t xml:space="preserve"> </w:t>
       </w:r>
     </w:p>
     <w:p>
@@ -4562,7 +7754,80 @@
           <w:color w:val="FF0000"/>
           <w:lang w:val="en-US"/>
         </w:rPr>
-        <w:t xml:space="preserve">    // TODO 10: Gọi hàm addSinhVien() từ Model </w:t>
+        <w:t xml:space="preserve">    // TODO 10: </w:t>
+      </w:r>
+      <w:proofErr w:type="spellStart"/>
+      <w:r>
+        <w:rPr>
+          <w:color w:val="FF0000"/>
+          <w:lang w:val="en-US"/>
+        </w:rPr>
+        <w:t>Gọi</w:t>
+      </w:r>
+      <w:proofErr w:type="spellEnd"/>
+      <w:r>
+        <w:rPr>
+          <w:color w:val="FF0000"/>
+          <w:lang w:val="en-US"/>
+        </w:rPr>
+        <w:t xml:space="preserve"> </w:t>
+      </w:r>
+      <w:proofErr w:type="spellStart"/>
+      <w:r>
+        <w:rPr>
+          <w:color w:val="FF0000"/>
+          <w:lang w:val="en-US"/>
+        </w:rPr>
+        <w:t>hàm</w:t>
+      </w:r>
+      <w:proofErr w:type="spellEnd"/>
+      <w:r>
+        <w:rPr>
+          <w:color w:val="FF0000"/>
+          <w:lang w:val="en-US"/>
+        </w:rPr>
+        <w:t xml:space="preserve"> </w:t>
+      </w:r>
+      <w:proofErr w:type="spellStart"/>
+      <w:proofErr w:type="gramStart"/>
+      <w:r>
+        <w:rPr>
+          <w:color w:val="FF0000"/>
+          <w:lang w:val="en-US"/>
+        </w:rPr>
+        <w:t>addSinhVien</w:t>
+      </w:r>
+      <w:proofErr w:type="spellEnd"/>
+      <w:r>
+        <w:rPr>
+          <w:color w:val="FF0000"/>
+          <w:lang w:val="en-US"/>
+        </w:rPr>
+        <w:t>(</w:t>
+      </w:r>
+      <w:proofErr w:type="gramEnd"/>
+      <w:r>
+        <w:rPr>
+          <w:color w:val="FF0000"/>
+          <w:lang w:val="en-US"/>
+        </w:rPr>
+        <w:t xml:space="preserve">) </w:t>
+      </w:r>
+      <w:proofErr w:type="spellStart"/>
+      <w:r>
+        <w:rPr>
+          <w:color w:val="FF0000"/>
+          <w:lang w:val="en-US"/>
+        </w:rPr>
+        <w:t>từ</w:t>
+      </w:r>
+      <w:proofErr w:type="spellEnd"/>
+      <w:r>
+        <w:rPr>
+          <w:color w:val="FF0000"/>
+          <w:lang w:val="en-US"/>
+        </w:rPr>
+        <w:t xml:space="preserve"> Model </w:t>
       </w:r>
     </w:p>
     <w:p>
@@ -4582,7 +7847,49 @@
           <w:color w:val="FF0000"/>
           <w:lang w:val="en-US"/>
         </w:rPr>
-        <w:t xml:space="preserve">    addSinhVien($pdo, $ten, $email);</w:t>
+        <w:lastRenderedPageBreak/>
+        <w:t xml:space="preserve">    </w:t>
+      </w:r>
+      <w:proofErr w:type="spellStart"/>
+      <w:proofErr w:type="gramStart"/>
+      <w:r>
+        <w:rPr>
+          <w:color w:val="FF0000"/>
+          <w:lang w:val="en-US"/>
+        </w:rPr>
+        <w:t>addSinhVien</w:t>
+      </w:r>
+      <w:proofErr w:type="spellEnd"/>
+      <w:r>
+        <w:rPr>
+          <w:color w:val="FF0000"/>
+          <w:lang w:val="en-US"/>
+        </w:rPr>
+        <w:t>(</w:t>
+      </w:r>
+      <w:proofErr w:type="gramEnd"/>
+      <w:r>
+        <w:rPr>
+          <w:color w:val="FF0000"/>
+          <w:lang w:val="en-US"/>
+        </w:rPr>
+        <w:t>$</w:t>
+      </w:r>
+      <w:proofErr w:type="spellStart"/>
+      <w:r>
+        <w:rPr>
+          <w:color w:val="FF0000"/>
+          <w:lang w:val="en-US"/>
+        </w:rPr>
+        <w:t>pdo</w:t>
+      </w:r>
+      <w:proofErr w:type="spellEnd"/>
+      <w:r>
+        <w:rPr>
+          <w:color w:val="FF0000"/>
+          <w:lang w:val="en-US"/>
+        </w:rPr>
+        <w:t>, $ten, $email);</w:t>
       </w:r>
     </w:p>
     <w:p>
@@ -4602,7 +7909,135 @@
           <w:color w:val="FF0000"/>
           <w:lang w:val="en-US"/>
         </w:rPr>
-        <w:t xml:space="preserve">    // TODO 11: Chuyển hướng về index.php để "làm mới" trang </w:t>
+        <w:t xml:space="preserve">    // TODO 11: </w:t>
+      </w:r>
+      <w:proofErr w:type="spellStart"/>
+      <w:r>
+        <w:rPr>
+          <w:color w:val="FF0000"/>
+          <w:lang w:val="en-US"/>
+        </w:rPr>
+        <w:t>Chuyển</w:t>
+      </w:r>
+      <w:proofErr w:type="spellEnd"/>
+      <w:r>
+        <w:rPr>
+          <w:color w:val="FF0000"/>
+          <w:lang w:val="en-US"/>
+        </w:rPr>
+        <w:t xml:space="preserve"> </w:t>
+      </w:r>
+      <w:proofErr w:type="spellStart"/>
+      <w:r>
+        <w:rPr>
+          <w:color w:val="FF0000"/>
+          <w:lang w:val="en-US"/>
+        </w:rPr>
+        <w:t>hướng</w:t>
+      </w:r>
+      <w:proofErr w:type="spellEnd"/>
+      <w:r>
+        <w:rPr>
+          <w:color w:val="FF0000"/>
+          <w:lang w:val="en-US"/>
+        </w:rPr>
+        <w:t xml:space="preserve"> </w:t>
+      </w:r>
+      <w:proofErr w:type="spellStart"/>
+      <w:r>
+        <w:rPr>
+          <w:color w:val="FF0000"/>
+          <w:lang w:val="en-US"/>
+        </w:rPr>
+        <w:t>về</w:t>
+      </w:r>
+      <w:proofErr w:type="spellEnd"/>
+      <w:r>
+        <w:rPr>
+          <w:color w:val="FF0000"/>
+          <w:lang w:val="en-US"/>
+        </w:rPr>
+        <w:t xml:space="preserve"> </w:t>
+      </w:r>
+      <w:proofErr w:type="spellStart"/>
+      <w:r>
+        <w:rPr>
+          <w:color w:val="FF0000"/>
+          <w:lang w:val="en-US"/>
+        </w:rPr>
+        <w:t>index.php</w:t>
+      </w:r>
+      <w:proofErr w:type="spellEnd"/>
+      <w:r>
+        <w:rPr>
+          <w:color w:val="FF0000"/>
+          <w:lang w:val="en-US"/>
+        </w:rPr>
+        <w:t xml:space="preserve"> </w:t>
+      </w:r>
+      <w:proofErr w:type="spellStart"/>
+      <w:r>
+        <w:rPr>
+          <w:color w:val="FF0000"/>
+          <w:lang w:val="en-US"/>
+        </w:rPr>
+        <w:t>để</w:t>
+      </w:r>
+      <w:proofErr w:type="spellEnd"/>
+      <w:r>
+        <w:rPr>
+          <w:color w:val="FF0000"/>
+          <w:lang w:val="en-US"/>
+        </w:rPr>
+        <w:t xml:space="preserve"> "</w:t>
+      </w:r>
+      <w:proofErr w:type="spellStart"/>
+      <w:r>
+        <w:rPr>
+          <w:color w:val="FF0000"/>
+          <w:lang w:val="en-US"/>
+        </w:rPr>
+        <w:t>làm</w:t>
+      </w:r>
+      <w:proofErr w:type="spellEnd"/>
+      <w:r>
+        <w:rPr>
+          <w:color w:val="FF0000"/>
+          <w:lang w:val="en-US"/>
+        </w:rPr>
+        <w:t xml:space="preserve"> </w:t>
+      </w:r>
+      <w:proofErr w:type="spellStart"/>
+      <w:r>
+        <w:rPr>
+          <w:color w:val="FF0000"/>
+          <w:lang w:val="en-US"/>
+        </w:rPr>
+        <w:t>mới</w:t>
+      </w:r>
+      <w:proofErr w:type="spellEnd"/>
+      <w:r>
+        <w:rPr>
+          <w:color w:val="FF0000"/>
+          <w:lang w:val="en-US"/>
+        </w:rPr>
+        <w:t xml:space="preserve">" </w:t>
+      </w:r>
+      <w:proofErr w:type="spellStart"/>
+      <w:r>
+        <w:rPr>
+          <w:color w:val="FF0000"/>
+          <w:lang w:val="en-US"/>
+        </w:rPr>
+        <w:t>trang</w:t>
+      </w:r>
+      <w:proofErr w:type="spellEnd"/>
+      <w:r>
+        <w:rPr>
+          <w:color w:val="FF0000"/>
+          <w:lang w:val="en-US"/>
+        </w:rPr>
+        <w:t xml:space="preserve"> </w:t>
       </w:r>
     </w:p>
     <w:p>
@@ -4622,7 +8057,39 @@
           <w:color w:val="FF0000"/>
           <w:lang w:val="en-US"/>
         </w:rPr>
-        <w:t xml:space="preserve">    header('Location: index.php');</w:t>
+        <w:t xml:space="preserve">    </w:t>
+      </w:r>
+      <w:proofErr w:type="gramStart"/>
+      <w:r>
+        <w:rPr>
+          <w:color w:val="FF0000"/>
+          <w:lang w:val="en-US"/>
+        </w:rPr>
+        <w:t>header(</w:t>
+      </w:r>
+      <w:proofErr w:type="gramEnd"/>
+      <w:r>
+        <w:rPr>
+          <w:color w:val="FF0000"/>
+          <w:lang w:val="en-US"/>
+        </w:rPr>
+        <w:t xml:space="preserve">'Location: </w:t>
+      </w:r>
+      <w:proofErr w:type="spellStart"/>
+      <w:r>
+        <w:rPr>
+          <w:color w:val="FF0000"/>
+          <w:lang w:val="en-US"/>
+        </w:rPr>
+        <w:t>index.php</w:t>
+      </w:r>
+      <w:proofErr w:type="spellEnd"/>
+      <w:r>
+        <w:rPr>
+          <w:color w:val="FF0000"/>
+          <w:lang w:val="en-US"/>
+        </w:rPr>
+        <w:t>');</w:t>
       </w:r>
     </w:p>
     <w:p>
@@ -4642,7 +8109,23 @@
           <w:color w:val="FF0000"/>
           <w:lang w:val="en-US"/>
         </w:rPr>
-        <w:t xml:space="preserve">    exit; </w:t>
+        <w:t xml:space="preserve">    </w:t>
+      </w:r>
+      <w:proofErr w:type="gramStart"/>
+      <w:r>
+        <w:rPr>
+          <w:color w:val="FF0000"/>
+          <w:lang w:val="en-US"/>
+        </w:rPr>
+        <w:t>exit;</w:t>
+      </w:r>
+      <w:proofErr w:type="gramEnd"/>
+      <w:r>
+        <w:rPr>
+          <w:color w:val="FF0000"/>
+          <w:lang w:val="en-US"/>
+        </w:rPr>
+        <w:t xml:space="preserve"> </w:t>
       </w:r>
     </w:p>
     <w:p>
@@ -4682,7 +8165,112 @@
           <w:color w:val="FF0000"/>
           <w:lang w:val="en-US"/>
         </w:rPr>
-        <w:t xml:space="preserve">// TODO 12: (Luôn luôn) Gọi hàm getAllSinhVien() từ Model </w:t>
+        <w:t>// TODO 12: (</w:t>
+      </w:r>
+      <w:proofErr w:type="spellStart"/>
+      <w:r>
+        <w:rPr>
+          <w:color w:val="FF0000"/>
+          <w:lang w:val="en-US"/>
+        </w:rPr>
+        <w:t>Luôn</w:t>
+      </w:r>
+      <w:proofErr w:type="spellEnd"/>
+      <w:r>
+        <w:rPr>
+          <w:color w:val="FF0000"/>
+          <w:lang w:val="en-US"/>
+        </w:rPr>
+        <w:t xml:space="preserve"> </w:t>
+      </w:r>
+      <w:proofErr w:type="spellStart"/>
+      <w:r>
+        <w:rPr>
+          <w:color w:val="FF0000"/>
+          <w:lang w:val="en-US"/>
+        </w:rPr>
+        <w:t>luôn</w:t>
+      </w:r>
+      <w:proofErr w:type="spellEnd"/>
+      <w:r>
+        <w:rPr>
+          <w:color w:val="FF0000"/>
+          <w:lang w:val="en-US"/>
+        </w:rPr>
+        <w:t xml:space="preserve">) </w:t>
+      </w:r>
+      <w:proofErr w:type="spellStart"/>
+      <w:r>
+        <w:rPr>
+          <w:color w:val="FF0000"/>
+          <w:lang w:val="en-US"/>
+        </w:rPr>
+        <w:t>Gọi</w:t>
+      </w:r>
+      <w:proofErr w:type="spellEnd"/>
+      <w:r>
+        <w:rPr>
+          <w:color w:val="FF0000"/>
+          <w:lang w:val="en-US"/>
+        </w:rPr>
+        <w:t xml:space="preserve"> </w:t>
+      </w:r>
+      <w:proofErr w:type="spellStart"/>
+      <w:r>
+        <w:rPr>
+          <w:color w:val="FF0000"/>
+          <w:lang w:val="en-US"/>
+        </w:rPr>
+        <w:t>hàm</w:t>
+      </w:r>
+      <w:proofErr w:type="spellEnd"/>
+      <w:r>
+        <w:rPr>
+          <w:color w:val="FF0000"/>
+          <w:lang w:val="en-US"/>
+        </w:rPr>
+        <w:t xml:space="preserve"> </w:t>
+      </w:r>
+      <w:proofErr w:type="spellStart"/>
+      <w:proofErr w:type="gramStart"/>
+      <w:r>
+        <w:rPr>
+          <w:color w:val="FF0000"/>
+          <w:lang w:val="en-US"/>
+        </w:rPr>
+        <w:t>getAllSinhVien</w:t>
+      </w:r>
+      <w:proofErr w:type="spellEnd"/>
+      <w:r>
+        <w:rPr>
+          <w:color w:val="FF0000"/>
+          <w:lang w:val="en-US"/>
+        </w:rPr>
+        <w:t>(</w:t>
+      </w:r>
+      <w:proofErr w:type="gramEnd"/>
+      <w:r>
+        <w:rPr>
+          <w:color w:val="FF0000"/>
+          <w:lang w:val="en-US"/>
+        </w:rPr>
+        <w:t xml:space="preserve">) </w:t>
+      </w:r>
+      <w:proofErr w:type="spellStart"/>
+      <w:r>
+        <w:rPr>
+          <w:color w:val="FF0000"/>
+          <w:lang w:val="en-US"/>
+        </w:rPr>
+        <w:t>từ</w:t>
+      </w:r>
+      <w:proofErr w:type="spellEnd"/>
+      <w:r>
+        <w:rPr>
+          <w:color w:val="FF0000"/>
+          <w:lang w:val="en-US"/>
+        </w:rPr>
+        <w:t xml:space="preserve"> Model </w:t>
       </w:r>
     </w:p>
     <w:p>
@@ -4702,7 +8290,64 @@
           <w:color w:val="FF0000"/>
           <w:lang w:val="en-US"/>
         </w:rPr>
-        <w:t xml:space="preserve">$danh_sach_sv = getAllSinhVien($pdo); </w:t>
+        <w:t>$</w:t>
+      </w:r>
+      <w:proofErr w:type="spellStart"/>
+      <w:r>
+        <w:rPr>
+          <w:color w:val="FF0000"/>
+          <w:lang w:val="en-US"/>
+        </w:rPr>
+        <w:t>danh_sach_sv</w:t>
+      </w:r>
+      <w:proofErr w:type="spellEnd"/>
+      <w:r>
+        <w:rPr>
+          <w:color w:val="FF0000"/>
+          <w:lang w:val="en-US"/>
+        </w:rPr>
+        <w:t xml:space="preserve"> = </w:t>
+      </w:r>
+      <w:proofErr w:type="spellStart"/>
+      <w:r>
+        <w:rPr>
+          <w:color w:val="FF0000"/>
+          <w:lang w:val="en-US"/>
+        </w:rPr>
+        <w:t>getAllSinhVien</w:t>
+      </w:r>
+      <w:proofErr w:type="spellEnd"/>
+      <w:r>
+        <w:rPr>
+          <w:color w:val="FF0000"/>
+          <w:lang w:val="en-US"/>
+        </w:rPr>
+        <w:t>($</w:t>
+      </w:r>
+      <w:proofErr w:type="spellStart"/>
+      <w:r>
+        <w:rPr>
+          <w:color w:val="FF0000"/>
+          <w:lang w:val="en-US"/>
+        </w:rPr>
+        <w:t>pdo</w:t>
+      </w:r>
+      <w:proofErr w:type="spellEnd"/>
+      <w:proofErr w:type="gramStart"/>
+      <w:r>
+        <w:rPr>
+          <w:color w:val="FF0000"/>
+          <w:lang w:val="en-US"/>
+        </w:rPr>
+        <w:t>);</w:t>
+      </w:r>
+      <w:proofErr w:type="gramEnd"/>
+      <w:r>
+        <w:rPr>
+          <w:color w:val="FF0000"/>
+          <w:lang w:val="en-US"/>
+        </w:rPr>
+        <w:t xml:space="preserve"> </w:t>
       </w:r>
     </w:p>
     <w:p>
@@ -4722,8 +8367,103 @@
           <w:color w:val="FF0000"/>
           <w:lang w:val="en-US"/>
         </w:rPr>
-        <w:lastRenderedPageBreak/>
-        <w:t xml:space="preserve">// TODO 13: (Rất quan trọng) Import (include) tệp View ở cuối cùng </w:t>
+        <w:t>// TODO 13: (</w:t>
+      </w:r>
+      <w:proofErr w:type="spellStart"/>
+      <w:r>
+        <w:rPr>
+          <w:color w:val="FF0000"/>
+          <w:lang w:val="en-US"/>
+        </w:rPr>
+        <w:t>Rất</w:t>
+      </w:r>
+      <w:proofErr w:type="spellEnd"/>
+      <w:r>
+        <w:rPr>
+          <w:color w:val="FF0000"/>
+          <w:lang w:val="en-US"/>
+        </w:rPr>
+        <w:t xml:space="preserve"> </w:t>
+      </w:r>
+      <w:proofErr w:type="spellStart"/>
+      <w:r>
+        <w:rPr>
+          <w:color w:val="FF0000"/>
+          <w:lang w:val="en-US"/>
+        </w:rPr>
+        <w:t>quan</w:t>
+      </w:r>
+      <w:proofErr w:type="spellEnd"/>
+      <w:r>
+        <w:rPr>
+          <w:color w:val="FF0000"/>
+          <w:lang w:val="en-US"/>
+        </w:rPr>
+        <w:t xml:space="preserve"> </w:t>
+      </w:r>
+      <w:proofErr w:type="spellStart"/>
+      <w:r>
+        <w:rPr>
+          <w:color w:val="FF0000"/>
+          <w:lang w:val="en-US"/>
+        </w:rPr>
+        <w:t>trọng</w:t>
+      </w:r>
+      <w:proofErr w:type="spellEnd"/>
+      <w:r>
+        <w:rPr>
+          <w:color w:val="FF0000"/>
+          <w:lang w:val="en-US"/>
+        </w:rPr>
+        <w:t xml:space="preserve">) Import (include) </w:t>
+      </w:r>
+      <w:proofErr w:type="spellStart"/>
+      <w:r>
+        <w:rPr>
+          <w:color w:val="FF0000"/>
+          <w:lang w:val="en-US"/>
+        </w:rPr>
+        <w:t>tệp</w:t>
+      </w:r>
+      <w:proofErr w:type="spellEnd"/>
+      <w:r>
+        <w:rPr>
+          <w:color w:val="FF0000"/>
+          <w:lang w:val="en-US"/>
+        </w:rPr>
+        <w:t xml:space="preserve"> View ở </w:t>
+      </w:r>
+      <w:proofErr w:type="spellStart"/>
+      <w:r>
+        <w:rPr>
+          <w:color w:val="FF0000"/>
+          <w:lang w:val="en-US"/>
+        </w:rPr>
+        <w:t>cuối</w:t>
+      </w:r>
+      <w:proofErr w:type="spellEnd"/>
+      <w:r>
+        <w:rPr>
+          <w:color w:val="FF0000"/>
+          <w:lang w:val="en-US"/>
+        </w:rPr>
+        <w:t xml:space="preserve"> </w:t>
+      </w:r>
+      <w:proofErr w:type="spellStart"/>
+      <w:r>
+        <w:rPr>
+          <w:color w:val="FF0000"/>
+          <w:lang w:val="en-US"/>
+        </w:rPr>
+        <w:t>cùng</w:t>
+      </w:r>
+      <w:proofErr w:type="spellEnd"/>
+      <w:r>
+        <w:rPr>
+          <w:color w:val="FF0000"/>
+          <w:lang w:val="en-US"/>
+        </w:rPr>
+        <w:t xml:space="preserve"> </w:t>
       </w:r>
     </w:p>
     <w:p>
@@ -4743,8 +8483,26 @@
           <w:color w:val="FF0000"/>
           <w:lang w:val="en-US"/>
         </w:rPr>
-        <w:t>include 'view/sinhvien_view.php';</w:t>
-      </w:r>
+        <w:t>include 'view/</w:t>
+      </w:r>
+      <w:proofErr w:type="spellStart"/>
+      <w:r>
+        <w:rPr>
+          <w:color w:val="FF0000"/>
+          <w:lang w:val="en-US"/>
+        </w:rPr>
+        <w:t>sinhvien_view.php</w:t>
+      </w:r>
+      <w:proofErr w:type="spellEnd"/>
+      <w:proofErr w:type="gramStart"/>
+      <w:r>
+        <w:rPr>
+          <w:color w:val="FF0000"/>
+          <w:lang w:val="en-US"/>
+        </w:rPr>
+        <w:t>';</w:t>
+      </w:r>
+      <w:proofErr w:type="gramEnd"/>
     </w:p>
     <w:p>
       <w:pPr>
@@ -5048,6 +8806,7 @@
       </w:pPr>
       <w:r>
         <w:rPr>
+          <w:noProof/>
           <w:lang w:val="en-US"/>
         </w:rPr>
         <w:drawing>
@@ -6048,6 +9807,7 @@
           <w:spacing w:val="-310"/>
           <w:w w:val="399"/>
         </w:rPr>
+        <w:lastRenderedPageBreak/>
         <w:t>.</w:t>
       </w:r>
       <w:r>
@@ -7944,6 +11704,7 @@
   <w:style w:type="character" w:default="1" w:styleId="DefaultParagraphFont">
     <w:name w:val="Default Paragraph Font"/>
     <w:uiPriority w:val="1"/>
+    <w:semiHidden/>
     <w:unhideWhenUsed/>
   </w:style>
   <w:style w:type="table" w:default="1" w:styleId="TableNormal">

</xml_diff>